<commit_message>
Major code update. Memory usage greatly reduced. Input files simplified.
</commit_message>
<xml_diff>
--- a/Readme.docx
+++ b/Readme.docx
@@ -1,6 +1,6 @@
 
 <file path=word/document.xml><?xml version="1.0" encoding="utf-8"?>
-<w:document xmlns:wpc="http://schemas.microsoft.com/office/word/2010/wordprocessingCanvas" xmlns:cx="http://schemas.microsoft.com/office/drawing/2014/chartex" xmlns:cx1="http://schemas.microsoft.com/office/drawing/2015/9/8/chartex" xmlns:cx2="http://schemas.microsoft.com/office/drawing/2015/10/21/chartex" xmlns:cx3="http://schemas.microsoft.com/office/drawing/2016/5/9/chartex" xmlns:cx4="http://schemas.microsoft.com/office/drawing/2016/5/10/chartex" xmlns:cx5="http://schemas.microsoft.com/office/drawing/2016/5/11/chartex" xmlns:cx6="http://schemas.microsoft.com/office/drawing/2016/5/12/chartex" xmlns:cx7="http://schemas.microsoft.com/office/drawing/2016/5/13/chartex" xmlns:cx8="http://schemas.microsoft.com/office/drawing/2016/5/14/chartex" xmlns:mc="http://schemas.openxmlformats.org/markup-compatibility/2006" xmlns:aink="http://schemas.microsoft.com/office/drawing/2016/ink" xmlns:am3d="http://schemas.microsoft.com/office/drawing/2017/model3d" xmlns:o="urn:schemas-microsoft-com:office:office" xmlns:r="http://schemas.openxmlformats.org/officeDocument/2006/relationships" xmlns:m="http://schemas.openxmlformats.org/officeDocument/2006/math" xmlns:v="urn:schemas-microsoft-com:vml" xmlns:wp14="http://schemas.microsoft.com/office/word/2010/wordprocessingDrawing" xmlns:wp="http://schemas.openxmlformats.org/drawingml/2006/wordprocessingDrawing" xmlns:w10="urn:schemas-microsoft-com:office:word" xmlns:w="http://schemas.openxmlformats.org/wordprocessingml/2006/main" xmlns:w14="http://schemas.microsoft.com/office/word/2010/wordml" xmlns:w15="http://schemas.microsoft.com/office/word/2012/wordml" xmlns:w16cex="http://schemas.microsoft.com/office/word/2018/wordml/cex" xmlns:w16cid="http://schemas.microsoft.com/office/word/2016/wordml/cid" xmlns:w16="http://schemas.microsoft.com/office/word/2018/wordml" xmlns:w16se="http://schemas.microsoft.com/office/word/2015/wordml/symex" xmlns:wpg="http://schemas.microsoft.com/office/word/2010/wordprocessingGroup" xmlns:wpi="http://schemas.microsoft.com/office/word/2010/wordprocessingInk" xmlns:wne="http://schemas.microsoft.com/office/word/2006/wordml" xmlns:wps="http://schemas.microsoft.com/office/word/2010/wordprocessingShape" mc:Ignorable="w14 w15 w16se w16cid w16 w16cex wp14">
+<w:document xmlns:wpc="http://schemas.microsoft.com/office/word/2010/wordprocessingCanvas" xmlns:cx="http://schemas.microsoft.com/office/drawing/2014/chartex" xmlns:cx1="http://schemas.microsoft.com/office/drawing/2015/9/8/chartex" xmlns:cx2="http://schemas.microsoft.com/office/drawing/2015/10/21/chartex" xmlns:cx3="http://schemas.microsoft.com/office/drawing/2016/5/9/chartex" xmlns:cx4="http://schemas.microsoft.com/office/drawing/2016/5/10/chartex" xmlns:cx5="http://schemas.microsoft.com/office/drawing/2016/5/11/chartex" xmlns:cx6="http://schemas.microsoft.com/office/drawing/2016/5/12/chartex" xmlns:cx7="http://schemas.microsoft.com/office/drawing/2016/5/13/chartex" xmlns:cx8="http://schemas.microsoft.com/office/drawing/2016/5/14/chartex" xmlns:mc="http://schemas.openxmlformats.org/markup-compatibility/2006" xmlns:aink="http://schemas.microsoft.com/office/drawing/2016/ink" xmlns:am3d="http://schemas.microsoft.com/office/drawing/2017/model3d" xmlns:o="urn:schemas-microsoft-com:office:office" xmlns:oel="http://schemas.microsoft.com/office/2019/extlst" xmlns:r="http://schemas.openxmlformats.org/officeDocument/2006/relationships" xmlns:m="http://schemas.openxmlformats.org/officeDocument/2006/math" xmlns:v="urn:schemas-microsoft-com:vml" xmlns:wp14="http://schemas.microsoft.com/office/word/2010/wordprocessingDrawing" xmlns:wp="http://schemas.openxmlformats.org/drawingml/2006/wordprocessingDrawing" xmlns:w10="urn:schemas-microsoft-com:office:word" xmlns:w="http://schemas.openxmlformats.org/wordprocessingml/2006/main" xmlns:w14="http://schemas.microsoft.com/office/word/2010/wordml" xmlns:w15="http://schemas.microsoft.com/office/word/2012/wordml" xmlns:w16cex="http://schemas.microsoft.com/office/word/2018/wordml/cex" xmlns:w16cid="http://schemas.microsoft.com/office/word/2016/wordml/cid" xmlns:w16="http://schemas.microsoft.com/office/word/2018/wordml" xmlns:w16sdtdh="http://schemas.microsoft.com/office/word/2020/wordml/sdtdatahash" xmlns:w16se="http://schemas.microsoft.com/office/word/2015/wordml/symex" xmlns:wpg="http://schemas.microsoft.com/office/word/2010/wordprocessingGroup" xmlns:wpi="http://schemas.microsoft.com/office/word/2010/wordprocessingInk" xmlns:wne="http://schemas.microsoft.com/office/word/2006/wordml" xmlns:wps="http://schemas.microsoft.com/office/word/2010/wordprocessingShape" mc:Ignorable="w14 w15 w16se w16cid w16 w16cex w16sdtdh wp14">
   <w:body>
     <w:sdt>
       <w:sdtPr>
@@ -1336,13 +1336,6 @@
     <w:p/>
     <w:p/>
     <w:p/>
-    <w:p/>
-    <w:p/>
-    <w:p/>
-    <w:p/>
-    <w:p/>
-    <w:p/>
-    <w:p/>
     <w:p>
       <w:pPr>
         <w:pStyle w:val="Heading1"/>
@@ -1360,6 +1353,7 @@
           <w:sz w:val="44"/>
           <w:szCs w:val="44"/>
         </w:rPr>
+        <w:lastRenderedPageBreak/>
         <w:t xml:space="preserve"> </w:t>
       </w:r>
       <w:bookmarkStart w:id="0" w:name="_Toc76478385"/>
@@ -3282,7 +3276,6 @@
     </w:p>
     <w:p>
       <w:pPr>
-        <w:ind w:firstLine="720"/>
         <w:rPr>
           <w:b/>
           <w:bCs/>
@@ -3292,6 +3285,7 @@
         <w:rPr>
           <w:rFonts w:ascii="Calibri" w:hAnsi="Calibri" w:cs="Calibri"/>
           <w:noProof/>
+          <w:color w:val="4472C4" w:themeColor="accent1"/>
         </w:rPr>
         <w:t xml:space="preserve">B. Stump, A. Plotkowski. "An adaptive integration scheme for heat conduction in additive manufacturing." </w:t>
       </w:r>
@@ -3301,17 +3295,9 @@
           <w:i/>
           <w:iCs/>
           <w:noProof/>
-        </w:rPr>
-        <w:t>Applied Mathmatical Modelin</w:t>
-      </w:r>
-      <w:r>
-        <w:rPr>
-          <w:rFonts w:ascii="Calibri" w:hAnsi="Calibri" w:cs="Calibri"/>
-          <w:i/>
-          <w:iCs/>
-          <w:noProof/>
-        </w:rPr>
-        <w:t>g</w:t>
+          <w:color w:val="4472C4" w:themeColor="accent1"/>
+        </w:rPr>
+        <w:t>Applied Mathmatical Modeling</w:t>
       </w:r>
     </w:p>
     <w:p>
@@ -3325,7 +3311,6 @@
         <w:rPr>
           <w:noProof/>
         </w:rPr>
-        <w:lastRenderedPageBreak/>
         <w:drawing>
           <wp:inline distT="0" distB="0" distL="0" distR="0" wp14:anchorId="08DC1AD0" wp14:editId="2C7CBA15">
             <wp:extent cx="5943600" cy="2171700"/>
@@ -3381,6 +3366,7 @@
           <w:sz w:val="44"/>
           <w:szCs w:val="44"/>
         </w:rPr>
+        <w:lastRenderedPageBreak/>
         <w:t>Getting Started</w:t>
       </w:r>
       <w:bookmarkEnd w:id="2"/>
@@ -3533,7 +3519,6 @@
         <w:rPr>
           <w:noProof/>
         </w:rPr>
-        <w:lastRenderedPageBreak/>
         <w:drawing>
           <wp:inline distT="0" distB="0" distL="0" distR="0" wp14:anchorId="3C56B496" wp14:editId="22E5114D">
             <wp:extent cx="2926080" cy="2020119"/>
@@ -3623,6 +3608,7 @@
         <w:ind w:firstLine="720"/>
       </w:pPr>
       <w:r>
+        <w:lastRenderedPageBreak/>
         <w:t>Then navigate to the project directory and double-click on the solution (.sln)  file to open it up and then copy the src, include, and TestInputs folders into the folder containing the project (.vcxproj) files. Under source files, add all existing items in the src folder. For the header files, add all existing</w:t>
       </w:r>
       <w:r>
@@ -4114,7 +4100,6 @@
         <w:rPr>
           <w:noProof/>
         </w:rPr>
-        <w:lastRenderedPageBreak/>
         <w:drawing>
           <wp:inline distT="0" distB="0" distL="0" distR="0" wp14:anchorId="62770F40" wp14:editId="614667FF">
             <wp:extent cx="2535307" cy="1097280"/>
@@ -4265,6 +4250,7 @@
         <w:ind w:left="360"/>
       </w:pPr>
       <w:r>
+        <w:lastRenderedPageBreak/>
         <w:t>Note: Command li</w:t>
       </w:r>
       <w:r>
@@ -4647,7 +4633,6 @@
           <w:sz w:val="32"/>
           <w:szCs w:val="32"/>
         </w:rPr>
-        <w:lastRenderedPageBreak/>
         <w:t>3.1 Pointer File</w:t>
       </w:r>
       <w:bookmarkEnd w:id="6"/>
@@ -4722,10 +4707,41 @@
         <w:t xml:space="preserve">. </w:t>
       </w:r>
       <w:r>
-        <w:t xml:space="preserve">If Name is set to “TestSim”, then the data for the simulation can be found at “Data/TestSim”. </w:t>
+        <w:t>The Data is located within the “Data/” folder found in the same folder as the pointer file</w:t>
+      </w:r>
+      <w:r>
+        <w:t xml:space="preserve">. </w:t>
       </w:r>
       <w:r>
         <w:t>All the files under “Simulation” are necessary, the rest are optional.</w:t>
+      </w:r>
+    </w:p>
+    <w:p>
+      <w:pPr>
+        <w:ind w:firstLine="720"/>
+        <w:rPr>
+          <w:color w:val="FF0000"/>
+        </w:rPr>
+      </w:pPr>
+      <w:r>
+        <w:rPr>
+          <w:color w:val="FF0000"/>
+        </w:rPr>
+        <w:t>NOTE:</w:t>
+      </w:r>
+      <w:r>
+        <w:rPr>
+          <w:b/>
+          <w:bCs/>
+          <w:color w:val="FF0000"/>
+        </w:rPr>
+        <w:t xml:space="preserve"> </w:t>
+      </w:r>
+      <w:r>
+        <w:rPr>
+          <w:color w:val="FF0000"/>
+        </w:rPr>
+        <w:t>To use multiple heat sources, use the * to denote the wildcard (ex: “Beam.*.txt”). The program will start at “Beam.1.txt” then “Beam.2.txt” and keep going until “Beam.x.txt” does not exist. The same goes for the paths. “Path.x.txt” would be used with the beam parameters found in “Beam.x.txt”</w:t>
       </w:r>
     </w:p>
     <w:p>
@@ -4769,7 +4785,7 @@
           <w:b/>
           <w:bCs/>
         </w:rPr>
-        <w:t>Material</w:t>
+        <w:t>Mode</w:t>
       </w:r>
     </w:p>
     <w:p>
@@ -4785,13 +4801,29 @@
           <w:b/>
           <w:bCs/>
         </w:rPr>
-        <w:t>Bea</w:t>
-      </w:r>
+        <w:t>Material</w:t>
+      </w:r>
+    </w:p>
+    <w:p>
+      <w:pPr>
+        <w:pStyle w:val="ListParagraph"/>
+        <w:numPr>
+          <w:ilvl w:val="2"/>
+          <w:numId w:val="8"/>
+        </w:numPr>
+      </w:pPr>
       <w:r>
         <w:rPr>
           <w:b/>
           <w:bCs/>
         </w:rPr>
+        <w:t>Bea</w:t>
+      </w:r>
+      <w:r>
+        <w:rPr>
+          <w:b/>
+          <w:bCs/>
+        </w:rPr>
         <w:t>m</w:t>
       </w:r>
     </w:p>
@@ -4808,6 +4840,7 @@
           <w:b/>
           <w:bCs/>
         </w:rPr>
+        <w:lastRenderedPageBreak/>
         <w:t>Path</w:t>
       </w:r>
     </w:p>
@@ -4844,19 +4877,7 @@
         </w:numPr>
       </w:pPr>
       <w:r>
-        <w:t>Settings</w:t>
-      </w:r>
-    </w:p>
-    <w:p>
-      <w:pPr>
-        <w:pStyle w:val="ListParagraph"/>
-        <w:numPr>
-          <w:ilvl w:val="1"/>
-          <w:numId w:val="8"/>
-        </w:numPr>
-      </w:pPr>
-      <w:r>
-        <w:t>Utility</w:t>
+        <w:t>Output</w:t>
       </w:r>
     </w:p>
     <w:p>
@@ -4868,31 +4889,7 @@
         </w:numPr>
       </w:pPr>
       <w:r>
-        <w:t>Points</w:t>
-      </w:r>
-    </w:p>
-    <w:p>
-      <w:pPr>
-        <w:pStyle w:val="ListParagraph"/>
-        <w:numPr>
-          <w:ilvl w:val="2"/>
-          <w:numId w:val="8"/>
-        </w:numPr>
-      </w:pPr>
-      <w:r>
-        <w:t>ParBeams</w:t>
-      </w:r>
-    </w:p>
-    <w:p>
-      <w:pPr>
-        <w:pStyle w:val="ListParagraph"/>
-        <w:numPr>
-          <w:ilvl w:val="2"/>
-          <w:numId w:val="8"/>
-        </w:numPr>
-      </w:pPr>
-      <w:r>
-        <w:t>InfBeams</w:t>
+        <w:t>Settings</w:t>
       </w:r>
     </w:p>
     <w:p>
@@ -4925,40 +4922,39 @@
         <w:ind w:firstLine="720"/>
       </w:pPr>
       <w:r>
-        <w:t>This set of files dictate everything having to do with the physicality of the simulation, such as what material it is run on, the heat source, and the path of the heat source. All the files in this section are necessary.</w:t>
-      </w:r>
+        <w:t xml:space="preserve">This set of files dictate everything having to do with the physicality of the simulation, such as </w:t>
+      </w:r>
+      <w:r>
+        <w:t xml:space="preserve">what is calculated during a simulation, </w:t>
+      </w:r>
+      <w:r>
+        <w:t>what material it is run on, the heat source, and the path of the heat source. All the files in this section are necessary.</w:t>
+      </w:r>
+      <w:bookmarkStart w:id="8" w:name="_Toc76478392"/>
     </w:p>
     <w:p>
       <w:pPr>
         <w:pStyle w:val="Heading3"/>
       </w:pPr>
-      <w:bookmarkStart w:id="8" w:name="_Toc76478392"/>
       <w:r>
         <w:t xml:space="preserve">3.2.1 </w:t>
       </w:r>
       <w:r>
-        <w:t>Material File</w:t>
-      </w:r>
-      <w:bookmarkEnd w:id="8"/>
+        <w:t>Mode</w:t>
+      </w:r>
+      <w:r>
+        <w:t xml:space="preserve"> File</w:t>
+      </w:r>
     </w:p>
     <w:p>
       <w:pPr>
         <w:ind w:firstLine="720"/>
       </w:pPr>
       <w:r>
-        <w:t xml:space="preserve">This file contains all the material constants to be used by the simulation. The CET parameters are not necessary and are used to calculate the equiaxed grain fraction </w:t>
-      </w:r>
-      <w:r>
-        <w:rPr>
-          <w:rFonts w:cstheme="minorHAnsi"/>
-        </w:rPr>
-        <w:t>according to the model by Gaumann et al., Acta Materialia, 2001</w:t>
-      </w:r>
-      <w:r>
-        <w:rPr>
-          <w:rFonts w:cstheme="minorHAnsi"/>
-        </w:rPr>
-        <w:t xml:space="preserve"> but are not necessary.</w:t>
+        <w:t xml:space="preserve">This file contains all </w:t>
+      </w:r>
+      <w:r>
+        <w:t>information about how the simulation is run. There are two types of modes: Solidification and Snapshots. Only one mode can be run at a time.</w:t>
       </w:r>
     </w:p>
     <w:p>
@@ -4970,7 +4966,7 @@
         </w:numPr>
       </w:pPr>
       <w:r>
-        <w:t>Constants</w:t>
+        <w:t>Solidification</w:t>
       </w:r>
     </w:p>
     <w:p>
@@ -4979,6 +4975,490 @@
         <w:numPr>
           <w:ilvl w:val="0"/>
           <w:numId w:val="16"/>
+        </w:numPr>
+      </w:pPr>
+      <w:r>
+        <w:rPr>
+          <w:b/>
+          <w:bCs/>
+        </w:rPr>
+        <w:t>Tracking</w:t>
+      </w:r>
+      <w:r>
+        <w:t xml:space="preserve"> </w:t>
+      </w:r>
+      <w:r>
+        <w:t>(</w:t>
+      </w:r>
+      <w:r>
+        <w:rPr>
+          <w:i/>
+          <w:iCs/>
+        </w:rPr>
+        <w:t>None</w:t>
+      </w:r>
+      <w:r>
+        <w:t xml:space="preserve">, </w:t>
+      </w:r>
+      <w:r>
+        <w:rPr>
+          <w:i/>
+          <w:iCs/>
+        </w:rPr>
+        <w:t>Volume</w:t>
+      </w:r>
+      <w:r>
+        <w:t xml:space="preserve">, or </w:t>
+      </w:r>
+      <w:r>
+        <w:rPr>
+          <w:i/>
+          <w:iCs/>
+        </w:rPr>
+        <w:t>Surface</w:t>
+      </w:r>
+      <w:r>
+        <w:t>)</w:t>
+      </w:r>
+    </w:p>
+    <w:p>
+      <w:pPr>
+        <w:pStyle w:val="ListParagraph"/>
+        <w:numPr>
+          <w:ilvl w:val="3"/>
+          <w:numId w:val="8"/>
+        </w:numPr>
+      </w:pPr>
+      <w:r>
+        <w:rPr>
+          <w:i/>
+          <w:iCs/>
+        </w:rPr>
+        <w:t>None</w:t>
+      </w:r>
+      <w:r>
+        <w:t xml:space="preserve"> always calculates all points. </w:t>
+      </w:r>
+    </w:p>
+    <w:p>
+      <w:pPr>
+        <w:pStyle w:val="ListParagraph"/>
+        <w:numPr>
+          <w:ilvl w:val="3"/>
+          <w:numId w:val="8"/>
+        </w:numPr>
+      </w:pPr>
+      <w:r>
+        <w:rPr>
+          <w:i/>
+          <w:iCs/>
+        </w:rPr>
+        <w:t>Volume</w:t>
+      </w:r>
+      <w:r>
+        <w:t xml:space="preserve"> always calculates all molten points.</w:t>
+      </w:r>
+    </w:p>
+    <w:p>
+      <w:pPr>
+        <w:pStyle w:val="ListParagraph"/>
+        <w:numPr>
+          <w:ilvl w:val="3"/>
+          <w:numId w:val="8"/>
+        </w:numPr>
+      </w:pPr>
+      <w:r>
+        <w:rPr>
+          <w:i/>
+          <w:iCs/>
+        </w:rPr>
+        <w:t>Surface</w:t>
+      </w:r>
+      <w:r>
+        <w:t xml:space="preserve"> always calculates the surface of the molten pool. This tracking is fastest if only simulation solidification conditions.</w:t>
+      </w:r>
+    </w:p>
+    <w:p>
+      <w:pPr>
+        <w:pStyle w:val="ListParagraph"/>
+        <w:numPr>
+          <w:ilvl w:val="0"/>
+          <w:numId w:val="16"/>
+        </w:numPr>
+      </w:pPr>
+      <w:r>
+        <w:rPr>
+          <w:b/>
+          <w:bCs/>
+        </w:rPr>
+        <w:t>T</w:t>
+      </w:r>
+      <w:r>
+        <w:rPr>
+          <w:b/>
+          <w:bCs/>
+        </w:rPr>
+        <w:t>imestep</w:t>
+      </w:r>
+      <w:r>
+        <w:t xml:space="preserve"> </w:t>
+      </w:r>
+    </w:p>
+    <w:p>
+      <w:pPr>
+        <w:pStyle w:val="ListParagraph"/>
+        <w:numPr>
+          <w:ilvl w:val="3"/>
+          <w:numId w:val="8"/>
+        </w:numPr>
+      </w:pPr>
+      <w:r>
+        <w:t>This is interval between when the temperatures are evaluated. Setting this value too low results in unnecessary computational cost; too high and solidification will be missed.</w:t>
+      </w:r>
+    </w:p>
+    <w:p>
+      <w:pPr>
+        <w:pStyle w:val="ListParagraph"/>
+        <w:numPr>
+          <w:ilvl w:val="0"/>
+          <w:numId w:val="16"/>
+        </w:numPr>
+      </w:pPr>
+      <w:r>
+        <w:t>OutputFrequency</w:t>
+      </w:r>
+      <w:r>
+        <w:rPr>
+          <w:b/>
+          <w:bCs/>
+        </w:rPr>
+        <w:t xml:space="preserve"> </w:t>
+      </w:r>
+    </w:p>
+    <w:p>
+      <w:pPr>
+        <w:pStyle w:val="ListParagraph"/>
+        <w:numPr>
+          <w:ilvl w:val="3"/>
+          <w:numId w:val="8"/>
+        </w:numPr>
+      </w:pPr>
+      <w:r>
+        <w:t>How many timesteps between subsequent outputs. The final result is always output so if intermediate results are not desired, set this value to be a large number.</w:t>
+      </w:r>
+    </w:p>
+    <w:p>
+      <w:pPr>
+        <w:pStyle w:val="ListParagraph"/>
+        <w:numPr>
+          <w:ilvl w:val="0"/>
+          <w:numId w:val="16"/>
+        </w:numPr>
+      </w:pPr>
+      <w:r>
+        <w:t>Secondary</w:t>
+      </w:r>
+      <w:r>
+        <w:t xml:space="preserve"> </w:t>
+      </w:r>
+    </w:p>
+    <w:p>
+      <w:pPr>
+        <w:pStyle w:val="ListParagraph"/>
+        <w:numPr>
+          <w:ilvl w:val="3"/>
+          <w:numId w:val="8"/>
+        </w:numPr>
+      </w:pPr>
+      <w:r>
+        <w:t>Calculates the secondary solidification characteristics. This is experimental and should never be used but has been left in for research purposes.</w:t>
+      </w:r>
+    </w:p>
+    <w:p>
+      <w:pPr>
+        <w:pStyle w:val="ListParagraph"/>
+        <w:numPr>
+          <w:ilvl w:val="0"/>
+          <w:numId w:val="14"/>
+        </w:numPr>
+      </w:pPr>
+      <w:r>
+        <w:t>Snapshots</w:t>
+      </w:r>
+    </w:p>
+    <w:p>
+      <w:pPr>
+        <w:pStyle w:val="ListParagraph"/>
+        <w:numPr>
+          <w:ilvl w:val="0"/>
+          <w:numId w:val="26"/>
+        </w:numPr>
+      </w:pPr>
+      <w:r>
+        <w:rPr>
+          <w:b/>
+          <w:bCs/>
+        </w:rPr>
+        <w:t>Times</w:t>
+      </w:r>
+      <w:r>
+        <w:t xml:space="preserve"> (</w:t>
+      </w:r>
+      <w:r>
+        <w:t>can either choose times OR scanFracs but not both</w:t>
+      </w:r>
+      <w:r>
+        <w:t>)</w:t>
+      </w:r>
+    </w:p>
+    <w:p>
+      <w:pPr>
+        <w:pStyle w:val="ListParagraph"/>
+        <w:numPr>
+          <w:ilvl w:val="3"/>
+          <w:numId w:val="8"/>
+        </w:numPr>
+      </w:pPr>
+      <w:r>
+        <w:t>Times at which to calculate the temperature snapshots</w:t>
+      </w:r>
+    </w:p>
+    <w:p>
+      <w:pPr>
+        <w:pStyle w:val="ListParagraph"/>
+        <w:numPr>
+          <w:ilvl w:val="0"/>
+          <w:numId w:val="26"/>
+        </w:numPr>
+      </w:pPr>
+      <w:r>
+        <w:rPr>
+          <w:b/>
+          <w:bCs/>
+        </w:rPr>
+        <w:t>ScanFracs</w:t>
+      </w:r>
+      <w:r>
+        <w:t xml:space="preserve"> </w:t>
+      </w:r>
+    </w:p>
+    <w:p>
+      <w:pPr>
+        <w:pStyle w:val="ListParagraph"/>
+        <w:numPr>
+          <w:ilvl w:val="3"/>
+          <w:numId w:val="8"/>
+        </w:numPr>
+      </w:pPr>
+      <w:r>
+        <w:t>Times, in terms of percentage of the length of a scan path, at which to calculate the temperature snapshots</w:t>
+      </w:r>
+    </w:p>
+    <w:p>
+      <w:pPr>
+        <w:pStyle w:val="ListParagraph"/>
+        <w:numPr>
+          <w:ilvl w:val="0"/>
+          <w:numId w:val="26"/>
+        </w:numPr>
+      </w:pPr>
+      <w:r>
+        <w:rPr>
+          <w:b/>
+          <w:bCs/>
+        </w:rPr>
+        <w:t>Tracking</w:t>
+      </w:r>
+      <w:r>
+        <w:t xml:space="preserve"> (</w:t>
+      </w:r>
+      <w:r>
+        <w:rPr>
+          <w:i/>
+          <w:iCs/>
+        </w:rPr>
+        <w:t>None</w:t>
+      </w:r>
+      <w:r>
+        <w:t xml:space="preserve">, </w:t>
+      </w:r>
+      <w:r>
+        <w:rPr>
+          <w:i/>
+          <w:iCs/>
+        </w:rPr>
+        <w:t>Volume</w:t>
+      </w:r>
+      <w:r>
+        <w:t xml:space="preserve">, or </w:t>
+      </w:r>
+      <w:r>
+        <w:rPr>
+          <w:i/>
+          <w:iCs/>
+        </w:rPr>
+        <w:t>Surface</w:t>
+      </w:r>
+      <w:r>
+        <w:t>)</w:t>
+      </w:r>
+    </w:p>
+    <w:p>
+      <w:pPr>
+        <w:pStyle w:val="ListParagraph"/>
+        <w:numPr>
+          <w:ilvl w:val="3"/>
+          <w:numId w:val="8"/>
+        </w:numPr>
+      </w:pPr>
+      <w:r>
+        <w:rPr>
+          <w:i/>
+          <w:iCs/>
+        </w:rPr>
+        <w:t>None</w:t>
+      </w:r>
+      <w:r>
+        <w:t xml:space="preserve"> always calculates all points. </w:t>
+      </w:r>
+    </w:p>
+    <w:p>
+      <w:pPr>
+        <w:pStyle w:val="ListParagraph"/>
+        <w:numPr>
+          <w:ilvl w:val="3"/>
+          <w:numId w:val="8"/>
+        </w:numPr>
+      </w:pPr>
+      <w:r>
+        <w:rPr>
+          <w:i/>
+          <w:iCs/>
+        </w:rPr>
+        <w:t>Volume</w:t>
+      </w:r>
+      <w:r>
+        <w:t xml:space="preserve"> always calculates all molten points.</w:t>
+      </w:r>
+    </w:p>
+    <w:p>
+      <w:pPr>
+        <w:pStyle w:val="ListParagraph"/>
+        <w:numPr>
+          <w:ilvl w:val="3"/>
+          <w:numId w:val="8"/>
+        </w:numPr>
+      </w:pPr>
+      <w:r>
+        <w:rPr>
+          <w:i/>
+          <w:iCs/>
+        </w:rPr>
+        <w:t>Surface</w:t>
+      </w:r>
+      <w:r>
+        <w:t xml:space="preserve"> always calculates the surface of the molten pool.</w:t>
+      </w:r>
+      <w:r>
+        <w:t xml:space="preserve"> For temperature snapshots, </w:t>
+      </w:r>
+      <w:r>
+        <w:rPr>
+          <w:i/>
+          <w:iCs/>
+        </w:rPr>
+        <w:t>Volume</w:t>
+      </w:r>
+      <w:r>
+        <w:t xml:space="preserve"> and </w:t>
+      </w:r>
+      <w:r>
+        <w:rPr>
+          <w:i/>
+          <w:iCs/>
+        </w:rPr>
+        <w:t>Surface</w:t>
+      </w:r>
+      <w:r>
+        <w:t xml:space="preserve"> behave identically.</w:t>
+      </w:r>
+    </w:p>
+    <w:p>
+      <w:pPr>
+        <w:pStyle w:val="Heading3"/>
+      </w:pPr>
+      <w:r>
+        <w:lastRenderedPageBreak/>
+        <w:t>3.2.</w:t>
+      </w:r>
+      <w:r>
+        <w:t>2</w:t>
+      </w:r>
+      <w:r>
+        <w:t xml:space="preserve"> </w:t>
+      </w:r>
+      <w:r>
+        <w:t>Material File</w:t>
+      </w:r>
+      <w:bookmarkEnd w:id="8"/>
+    </w:p>
+    <w:p>
+      <w:pPr>
+        <w:ind w:firstLine="720"/>
+      </w:pPr>
+      <w:r>
+        <w:t xml:space="preserve">This file contains all the material constants to be used by the simulation. The CET parameters are not necessary and are used to calculate the equiaxed grain fraction </w:t>
+      </w:r>
+      <w:r>
+        <w:rPr>
+          <w:rFonts w:cstheme="minorHAnsi"/>
+        </w:rPr>
+        <w:t>according to the model</w:t>
+      </w:r>
+      <w:r>
+        <w:rPr>
+          <w:rFonts w:cstheme="minorHAnsi"/>
+        </w:rPr>
+        <w:t xml:space="preserve"> described in</w:t>
+      </w:r>
+      <w:r>
+        <w:rPr>
+          <w:rFonts w:cstheme="minorHAnsi"/>
+        </w:rPr>
+        <w:t xml:space="preserve"> </w:t>
+      </w:r>
+      <w:r>
+        <w:rPr>
+          <w:rFonts w:cstheme="minorHAnsi"/>
+          <w:color w:val="4472C4" w:themeColor="accent1"/>
+        </w:rPr>
+        <w:t>Gaumann et al., Acta Materialia, 2001</w:t>
+      </w:r>
+      <w:r>
+        <w:rPr>
+          <w:rFonts w:cstheme="minorHAnsi"/>
+        </w:rPr>
+        <w:t xml:space="preserve"> but are not necessary.</w:t>
+      </w:r>
+    </w:p>
+    <w:p>
+      <w:pPr>
+        <w:pStyle w:val="ListParagraph"/>
+        <w:numPr>
+          <w:ilvl w:val="0"/>
+          <w:numId w:val="14"/>
+        </w:numPr>
+      </w:pPr>
+      <w:r>
+        <w:t>Constants</w:t>
+      </w:r>
+    </w:p>
+    <w:p>
+      <w:pPr>
+        <w:pStyle w:val="ListParagraph"/>
+        <w:numPr>
+          <w:ilvl w:val="0"/>
+          <w:numId w:val="26"/>
         </w:numPr>
       </w:pPr>
       <w:r>
@@ -5027,7 +5507,7 @@
         <w:pStyle w:val="ListParagraph"/>
         <w:numPr>
           <w:ilvl w:val="0"/>
-          <w:numId w:val="16"/>
+          <w:numId w:val="26"/>
         </w:numPr>
       </w:pPr>
       <w:r>
@@ -5076,7 +5556,7 @@
         <w:pStyle w:val="ListParagraph"/>
         <w:numPr>
           <w:ilvl w:val="0"/>
-          <w:numId w:val="16"/>
+          <w:numId w:val="26"/>
         </w:numPr>
       </w:pPr>
       <w:r>
@@ -5142,7 +5622,7 @@
         <w:pStyle w:val="ListParagraph"/>
         <w:numPr>
           <w:ilvl w:val="0"/>
-          <w:numId w:val="16"/>
+          <w:numId w:val="26"/>
         </w:numPr>
       </w:pPr>
       <w:r>
@@ -5211,7 +5691,7 @@
         <w:pStyle w:val="ListParagraph"/>
         <w:numPr>
           <w:ilvl w:val="0"/>
-          <w:numId w:val="16"/>
+          <w:numId w:val="26"/>
         </w:numPr>
       </w:pPr>
       <w:r>
@@ -5330,7 +5810,6 @@
         </w:numPr>
       </w:pPr>
       <w:r>
-        <w:lastRenderedPageBreak/>
         <w:t>n</w:t>
       </w:r>
     </w:p>
@@ -5355,7 +5834,7 @@
         <w:t>3.2.</w:t>
       </w:r>
       <w:r>
-        <w:t>2</w:t>
+        <w:t>3</w:t>
       </w:r>
       <w:r>
         <w:t xml:space="preserve"> </w:t>
@@ -5364,6 +5843,9 @@
         <w:t>Beam File</w:t>
       </w:r>
       <w:bookmarkEnd w:id="9"/>
+      <w:r>
+        <w:t>(s)</w:t>
+      </w:r>
     </w:p>
     <w:p>
       <w:pPr>
@@ -5424,229 +5906,6 @@
     </w:p>
     <w:p>
       <w:pPr>
-        <w:pStyle w:val="ListParagraph"/>
-        <w:numPr>
-          <w:ilvl w:val="0"/>
-          <w:numId w:val="15"/>
-        </w:numPr>
-      </w:pPr>
-      <w:r>
-        <w:t>Shape</w:t>
-      </w:r>
-    </w:p>
-    <w:p>
-      <w:pPr>
-        <w:pStyle w:val="ListParagraph"/>
-        <w:numPr>
-          <w:ilvl w:val="0"/>
-          <w:numId w:val="18"/>
-        </w:numPr>
-      </w:pPr>
-      <w:r>
-        <w:rPr>
-          <w:b/>
-          <w:bCs/>
-        </w:rPr>
-        <w:t>Width_X</w:t>
-      </w:r>
-    </w:p>
-    <w:p>
-      <w:pPr>
-        <w:pStyle w:val="ListParagraph"/>
-        <w:numPr>
-          <w:ilvl w:val="3"/>
-          <w:numId w:val="8"/>
-        </w:numPr>
-      </w:pPr>
-      <w:r>
-        <w:t>Width of the beam in the X direction (</w:t>
-      </w:r>
-      <m:oMath>
-        <m:r>
-          <w:rPr>
-            <w:rFonts w:ascii="Cambria Math" w:hAnsi="Cambria Math"/>
-          </w:rPr>
-          <m:t>m</m:t>
-        </m:r>
-      </m:oMath>
-      <w:r>
-        <w:t>)</w:t>
-      </w:r>
-    </w:p>
-    <w:p>
-      <w:pPr>
-        <w:pStyle w:val="ListParagraph"/>
-        <w:numPr>
-          <w:ilvl w:val="0"/>
-          <w:numId w:val="18"/>
-        </w:numPr>
-      </w:pPr>
-      <w:r>
-        <w:rPr>
-          <w:b/>
-          <w:bCs/>
-        </w:rPr>
-        <w:t>Width_Y</w:t>
-      </w:r>
-    </w:p>
-    <w:p>
-      <w:pPr>
-        <w:pStyle w:val="ListParagraph"/>
-        <w:numPr>
-          <w:ilvl w:val="3"/>
-          <w:numId w:val="8"/>
-        </w:numPr>
-      </w:pPr>
-      <w:r>
-        <w:t>Width of the beam in the Y direction (</w:t>
-      </w:r>
-      <m:oMath>
-        <m:r>
-          <w:rPr>
-            <w:rFonts w:ascii="Cambria Math" w:hAnsi="Cambria Math"/>
-          </w:rPr>
-          <m:t>m</m:t>
-        </m:r>
-      </m:oMath>
-      <w:r>
-        <w:t>)</w:t>
-      </w:r>
-    </w:p>
-    <w:p>
-      <w:pPr>
-        <w:pStyle w:val="ListParagraph"/>
-        <w:numPr>
-          <w:ilvl w:val="0"/>
-          <w:numId w:val="18"/>
-        </w:numPr>
-        <w:rPr>
-          <w:b/>
-          <w:bCs/>
-        </w:rPr>
-      </w:pPr>
-      <w:r>
-        <w:rPr>
-          <w:b/>
-          <w:bCs/>
-        </w:rPr>
-        <w:t>Depth_Z</w:t>
-      </w:r>
-    </w:p>
-    <w:p>
-      <w:pPr>
-        <w:pStyle w:val="ListParagraph"/>
-        <w:numPr>
-          <w:ilvl w:val="3"/>
-          <w:numId w:val="8"/>
-        </w:numPr>
-      </w:pPr>
-      <w:r>
-        <w:t>Penetration depth of the beam (</w:t>
-      </w:r>
-      <m:oMath>
-        <m:r>
-          <w:rPr>
-            <w:rFonts w:ascii="Cambria Math" w:hAnsi="Cambria Math"/>
-          </w:rPr>
-          <m:t>m</m:t>
-        </m:r>
-      </m:oMath>
-      <w:r>
-        <w:t>)</w:t>
-      </w:r>
-    </w:p>
-    <w:p>
-      <w:pPr>
-        <w:pStyle w:val="ListParagraph"/>
-        <w:numPr>
-          <w:ilvl w:val="0"/>
-          <w:numId w:val="15"/>
-        </w:numPr>
-      </w:pPr>
-      <w:r>
-        <w:t>Intensity</w:t>
-      </w:r>
-    </w:p>
-    <w:p>
-      <w:pPr>
-        <w:pStyle w:val="ListParagraph"/>
-        <w:numPr>
-          <w:ilvl w:val="0"/>
-          <w:numId w:val="19"/>
-        </w:numPr>
-        <w:rPr>
-          <w:b/>
-          <w:bCs/>
-        </w:rPr>
-      </w:pPr>
-      <w:r>
-        <w:rPr>
-          <w:b/>
-          <w:bCs/>
-        </w:rPr>
-        <w:t>Power</w:t>
-      </w:r>
-    </w:p>
-    <w:p>
-      <w:pPr>
-        <w:pStyle w:val="ListParagraph"/>
-        <w:numPr>
-          <w:ilvl w:val="3"/>
-          <w:numId w:val="8"/>
-        </w:numPr>
-      </w:pPr>
-      <w:r>
-        <w:t>Power of energy source (</w:t>
-      </w:r>
-      <m:oMath>
-        <m:r>
-          <w:rPr>
-            <w:rFonts w:ascii="Cambria Math" w:hAnsi="Cambria Math"/>
-          </w:rPr>
-          <m:t>W</m:t>
-        </m:r>
-      </m:oMath>
-      <w:r>
-        <w:t>)</w:t>
-      </w:r>
-    </w:p>
-    <w:p>
-      <w:pPr>
-        <w:pStyle w:val="ListParagraph"/>
-        <w:numPr>
-          <w:ilvl w:val="0"/>
-          <w:numId w:val="19"/>
-        </w:numPr>
-        <w:rPr>
-          <w:b/>
-          <w:bCs/>
-        </w:rPr>
-      </w:pPr>
-      <w:r>
-        <w:rPr>
-          <w:b/>
-          <w:bCs/>
-        </w:rPr>
-        <w:t>Efficiency</w:t>
-      </w:r>
-    </w:p>
-    <w:p>
-      <w:pPr>
-        <w:pStyle w:val="ListParagraph"/>
-        <w:numPr>
-          <w:ilvl w:val="3"/>
-          <w:numId w:val="8"/>
-        </w:numPr>
-      </w:pPr>
-      <w:r>
-        <w:t>Absorption efficiency of beam…refer to literature for accurate values</w:t>
-      </w:r>
-      <w:r>
-        <w:t>. Typically it is 0.35 for L-PBF and 0.85 for E-PBF.</w:t>
-      </w:r>
-    </w:p>
-    <w:p>
-      <w:pPr>
         <w:pStyle w:val="Heading3"/>
       </w:pPr>
       <w:bookmarkStart w:id="10" w:name="_Toc76478394"/>
@@ -5663,6 +5922,9 @@
         <w:t>Path File</w:t>
       </w:r>
       <w:bookmarkEnd w:id="10"/>
+      <w:r>
+        <w:t>(s)</w:t>
+      </w:r>
     </w:p>
     <w:p>
       <w:pPr>
@@ -5790,7 +6052,23 @@
         <w:ind w:left="360"/>
       </w:pPr>
       <w:r>
-        <w:t>Note: Make sure that before a line melt, the starting point is correct! A raster pattern is best represented by alternating mode 1 and 0 where mode 1 is only there to set the start point and would have a Pmod of 0 and a short value for Time(s).</w:t>
+        <w:rPr>
+          <w:color w:val="FF0000"/>
+        </w:rPr>
+        <w:lastRenderedPageBreak/>
+        <w:t>N</w:t>
+      </w:r>
+      <w:r>
+        <w:rPr>
+          <w:color w:val="FF0000"/>
+        </w:rPr>
+        <w:t>OTE</w:t>
+      </w:r>
+      <w:r>
+        <w:rPr>
+          <w:color w:val="FF0000"/>
+        </w:rPr>
+        <w:t>: Make sure that before a line melt, the starting point is correct! A raster pattern is best represented by alternating mode 1 and 0 where mode 1 is only there to set the start point and would have a Pmod of 0 and a short value for Time(s).</w:t>
       </w:r>
     </w:p>
     <w:p>
@@ -5832,11 +6110,7 @@
         <w:t>al</w:t>
       </w:r>
       <w:r>
-        <w:t xml:space="preserve"> but it is highly recommended to </w:t>
-      </w:r>
-      <w:r>
-        <w:lastRenderedPageBreak/>
-        <w:t>understand how to tweak for specific uses as they have a large impact on the speed</w:t>
+        <w:t xml:space="preserve"> but it is highly recommended to understand how to tweak for specific uses as they have a large impact on the speed</w:t>
       </w:r>
       <w:r>
         <w:t xml:space="preserve"> and accuracy</w:t>
@@ -5915,6 +6189,18 @@
       <w:pPr>
         <w:pStyle w:val="ListParagraph"/>
         <w:numPr>
+          <w:ilvl w:val="3"/>
+          <w:numId w:val="11"/>
+        </w:numPr>
+      </w:pPr>
+      <w:r>
+        <w:t>Minimum X value</w:t>
+      </w:r>
+    </w:p>
+    <w:p>
+      <w:pPr>
+        <w:pStyle w:val="ListParagraph"/>
+        <w:numPr>
           <w:ilvl w:val="2"/>
           <w:numId w:val="11"/>
         </w:numPr>
@@ -5927,6 +6213,18 @@
       <w:pPr>
         <w:pStyle w:val="ListParagraph"/>
         <w:numPr>
+          <w:ilvl w:val="3"/>
+          <w:numId w:val="11"/>
+        </w:numPr>
+      </w:pPr>
+      <w:r>
+        <w:t>Maximum X value</w:t>
+      </w:r>
+    </w:p>
+    <w:p>
+      <w:pPr>
+        <w:pStyle w:val="ListParagraph"/>
+        <w:numPr>
           <w:ilvl w:val="2"/>
           <w:numId w:val="11"/>
         </w:numPr>
@@ -5934,6 +6232,9 @@
       <w:r>
         <w:t>Res</w:t>
       </w:r>
+      <w:r>
+        <w:t xml:space="preserve"> (either Res OR Num can be used)</w:t>
+      </w:r>
     </w:p>
     <w:p>
       <w:pPr>
@@ -5944,7 +6245,7 @@
         </w:numPr>
       </w:pPr>
       <w:r>
-        <w:t>Resolution in the X-direction of the domain</w:t>
+        <w:t>Resolution in the X-direction</w:t>
       </w:r>
     </w:p>
     <w:p>
@@ -5958,6 +6259,12 @@
       <w:r>
         <w:t>Num</w:t>
       </w:r>
+      <w:r>
+        <w:t xml:space="preserve"> </w:t>
+      </w:r>
+      <w:r>
+        <w:t>(either Res OR Num can be used)</w:t>
+      </w:r>
     </w:p>
     <w:p>
       <w:pPr>
@@ -5968,7 +6275,17 @@
         </w:numPr>
       </w:pPr>
       <w:r>
-        <w:t>Number of unique X-values in the grid. If this is set to 1, only the Max value is used</w:t>
+        <w:t xml:space="preserve">Number of unique X-values in the grid. If this is set to 1, only the </w:t>
+      </w:r>
+      <w:r>
+        <w:rPr>
+          <w:i/>
+          <w:iCs/>
+        </w:rPr>
+        <w:t>Max</w:t>
+      </w:r>
+      <w:r>
+        <w:t xml:space="preserve"> value is used</w:t>
       </w:r>
     </w:p>
     <w:p>
@@ -5999,6 +6316,24 @@
       <w:pPr>
         <w:pStyle w:val="ListParagraph"/>
         <w:numPr>
+          <w:ilvl w:val="3"/>
+          <w:numId w:val="11"/>
+        </w:numPr>
+      </w:pPr>
+      <w:r>
+        <w:t xml:space="preserve">Minimum </w:t>
+      </w:r>
+      <w:r>
+        <w:t xml:space="preserve">Y </w:t>
+      </w:r>
+      <w:r>
+        <w:t>value</w:t>
+      </w:r>
+    </w:p>
+    <w:p>
+      <w:pPr>
+        <w:pStyle w:val="ListParagraph"/>
+        <w:numPr>
           <w:ilvl w:val="2"/>
           <w:numId w:val="11"/>
         </w:numPr>
@@ -6011,6 +6346,24 @@
       <w:pPr>
         <w:pStyle w:val="ListParagraph"/>
         <w:numPr>
+          <w:ilvl w:val="3"/>
+          <w:numId w:val="11"/>
+        </w:numPr>
+      </w:pPr>
+      <w:r>
+        <w:t xml:space="preserve">Maximum </w:t>
+      </w:r>
+      <w:r>
+        <w:t>Y</w:t>
+      </w:r>
+      <w:r>
+        <w:t xml:space="preserve"> value</w:t>
+      </w:r>
+    </w:p>
+    <w:p>
+      <w:pPr>
+        <w:pStyle w:val="ListParagraph"/>
+        <w:numPr>
           <w:ilvl w:val="2"/>
           <w:numId w:val="11"/>
         </w:numPr>
@@ -6018,6 +6371,30 @@
       <w:r>
         <w:t>Res</w:t>
       </w:r>
+      <w:r>
+        <w:t xml:space="preserve"> </w:t>
+      </w:r>
+      <w:r>
+        <w:t>(either Res OR Num can be used)</w:t>
+      </w:r>
+    </w:p>
+    <w:p>
+      <w:pPr>
+        <w:pStyle w:val="ListParagraph"/>
+        <w:numPr>
+          <w:ilvl w:val="3"/>
+          <w:numId w:val="11"/>
+        </w:numPr>
+      </w:pPr>
+      <w:r>
+        <w:t xml:space="preserve">Resolution in the </w:t>
+      </w:r>
+      <w:r>
+        <w:t>Y</w:t>
+      </w:r>
+      <w:r>
+        <w:t>-direction</w:t>
+      </w:r>
     </w:p>
     <w:p>
       <w:pPr>
@@ -6030,6 +6407,40 @@
       <w:r>
         <w:t>Num</w:t>
       </w:r>
+      <w:r>
+        <w:t xml:space="preserve"> </w:t>
+      </w:r>
+      <w:r>
+        <w:t>(either Res OR Num can be used)</w:t>
+      </w:r>
+    </w:p>
+    <w:p>
+      <w:pPr>
+        <w:pStyle w:val="ListParagraph"/>
+        <w:numPr>
+          <w:ilvl w:val="3"/>
+          <w:numId w:val="11"/>
+        </w:numPr>
+      </w:pPr>
+      <w:r>
+        <w:t xml:space="preserve">Number of unique </w:t>
+      </w:r>
+      <w:r>
+        <w:t>Y</w:t>
+      </w:r>
+      <w:r>
+        <w:t xml:space="preserve">-values in the grid. If this is set to 1, only the Max </w:t>
+      </w:r>
+      <w:r>
+        <w:rPr>
+          <w:i/>
+          <w:iCs/>
+        </w:rPr>
+        <w:t>value</w:t>
+      </w:r>
+      <w:r>
+        <w:t xml:space="preserve"> is used</w:t>
+      </w:r>
     </w:p>
     <w:p>
       <w:pPr>
@@ -6054,6 +6465,21 @@
       <w:r>
         <w:t>Min</w:t>
       </w:r>
+      <w:r>
+        <w:t xml:space="preserve"> </w:t>
+      </w:r>
+    </w:p>
+    <w:p>
+      <w:pPr>
+        <w:pStyle w:val="ListParagraph"/>
+        <w:numPr>
+          <w:ilvl w:val="3"/>
+          <w:numId w:val="11"/>
+        </w:numPr>
+      </w:pPr>
+      <w:r>
+        <w:t>Minimum Z value</w:t>
+      </w:r>
     </w:p>
     <w:p>
       <w:pPr>
@@ -6066,6 +6492,9 @@
       <w:r>
         <w:t>Max</w:t>
       </w:r>
+      <w:r>
+        <w:t xml:space="preserve"> (typically set to be 0, or wherever the top surface is)</w:t>
+      </w:r>
     </w:p>
     <w:p>
       <w:pPr>
@@ -6076,7 +6505,7 @@
         </w:numPr>
       </w:pPr>
       <w:r>
-        <w:t>Typically set to 0 (where the top surface is)</w:t>
+        <w:t>Maximum Z value</w:t>
       </w:r>
     </w:p>
     <w:p>
@@ -6090,6 +6519,24 @@
       <w:r>
         <w:t>Res</w:t>
       </w:r>
+      <w:r>
+        <w:t xml:space="preserve"> </w:t>
+      </w:r>
+      <w:r>
+        <w:t>(either Res OR Num can be used)</w:t>
+      </w:r>
+    </w:p>
+    <w:p>
+      <w:pPr>
+        <w:pStyle w:val="ListParagraph"/>
+        <w:numPr>
+          <w:ilvl w:val="3"/>
+          <w:numId w:val="11"/>
+        </w:numPr>
+      </w:pPr>
+      <w:r>
+        <w:t>Resolution in the Z-direction</w:t>
+      </w:r>
     </w:p>
     <w:p>
       <w:pPr>
@@ -6100,7 +6547,30 @@
         </w:numPr>
       </w:pPr>
       <w:r>
+        <w:lastRenderedPageBreak/>
         <w:t>Num</w:t>
+      </w:r>
+    </w:p>
+    <w:p>
+      <w:pPr>
+        <w:pStyle w:val="ListParagraph"/>
+        <w:numPr>
+          <w:ilvl w:val="3"/>
+          <w:numId w:val="11"/>
+        </w:numPr>
+      </w:pPr>
+      <w:r>
+        <w:t xml:space="preserve">Number of unique Z-values in the grid. If this is set to 1, only the </w:t>
+      </w:r>
+      <w:r>
+        <w:rPr>
+          <w:i/>
+          <w:iCs/>
+        </w:rPr>
+        <w:t xml:space="preserve">Max </w:t>
+      </w:r>
+      <w:r>
+        <w:t>value is used</w:t>
       </w:r>
     </w:p>
     <w:p>
@@ -6114,6 +6584,9 @@
       <w:r>
         <w:t>BoundaryConditions</w:t>
       </w:r>
+      <w:r>
+        <w:t xml:space="preserve"> (Z_max is already a boundary)</w:t>
+      </w:r>
     </w:p>
     <w:p>
       <w:pPr>
@@ -6169,114 +6642,322 @@
     <w:p>
       <w:pPr>
         <w:pStyle w:val="ListParagraph"/>
-        <w:ind w:left="360"/>
-      </w:pPr>
-    </w:p>
-    <w:p>
-      <w:pPr>
-        <w:pStyle w:val="ListParagraph"/>
-        <w:ind w:left="360"/>
-      </w:pPr>
-      <w:r>
-        <w:t xml:space="preserve">Note: Not specifying a domain file will result in a preset resolution (50 </w:t>
-      </w:r>
-      <w:r>
-        <w:rPr>
-          <w:rFonts w:cstheme="minorHAnsi"/>
-        </w:rPr>
-        <w:t>µ</w:t>
-      </w:r>
-      <w:r>
-        <w:t>m) along with the domain being calculated via the path file with a 1mm buffer on each side and a 1mm simulated depth.</w:t>
-      </w:r>
-    </w:p>
-    <w:p>
-      <w:pPr>
-        <w:pStyle w:val="Heading3"/>
-      </w:pPr>
-      <w:bookmarkStart w:id="13" w:name="_Toc76478397"/>
-      <w:r>
-        <w:t>3.</w:t>
-      </w:r>
-      <w:r>
-        <w:t>3</w:t>
-      </w:r>
-      <w:r>
-        <w:t>.</w:t>
-      </w:r>
-      <w:r>
-        <w:t>2</w:t>
-      </w:r>
-      <w:r>
-        <w:t xml:space="preserve"> </w:t>
-      </w:r>
-      <w:r>
-        <w:t>Settings</w:t>
-      </w:r>
-      <w:r>
-        <w:t xml:space="preserve"> File</w:t>
-      </w:r>
-      <w:bookmarkEnd w:id="13"/>
-    </w:p>
-    <w:p>
-      <w:pPr>
-        <w:ind w:firstLine="720"/>
-      </w:pPr>
-      <w:r>
-        <w:t xml:space="preserve">This file contains all the tunable parameters affecting how the simulation is running. </w:t>
-      </w:r>
-      <w:r>
-        <w:t>The “</w:t>
+        <w:numPr>
+          <w:ilvl w:val="2"/>
+          <w:numId w:val="11"/>
+        </w:numPr>
+      </w:pPr>
+      <w:r>
+        <w:t>Z_min</w:t>
+      </w:r>
+    </w:p>
+    <w:p>
+      <w:pPr>
+        <w:pStyle w:val="ListParagraph"/>
+        <w:numPr>
+          <w:ilvl w:val="1"/>
+          <w:numId w:val="11"/>
+        </w:numPr>
+      </w:pPr>
+      <w:r>
+        <w:t>Custom</w:t>
+      </w:r>
+    </w:p>
+    <w:p>
+      <w:pPr>
+        <w:pStyle w:val="ListParagraph"/>
+        <w:numPr>
+          <w:ilvl w:val="2"/>
+          <w:numId w:val="11"/>
+        </w:numPr>
+      </w:pPr>
+      <w:r>
+        <w:t>File</w:t>
+      </w:r>
+    </w:p>
+    <w:p>
+      <w:pPr>
+        <w:pStyle w:val="ListParagraph"/>
+        <w:numPr>
+          <w:ilvl w:val="3"/>
+          <w:numId w:val="11"/>
+        </w:numPr>
+      </w:pPr>
+      <w:r>
+        <w:t>File which has</w:t>
+      </w:r>
+      <w:r>
+        <w:t xml:space="preserve"> a specific set</w:t>
+      </w:r>
+      <w:r>
+        <w:t xml:space="preserve"> (x,y,z) coordinates to be used </w:t>
+      </w:r>
+      <w:r>
+        <w:t xml:space="preserve">for the domain. </w:t>
+      </w:r>
+    </w:p>
+    <w:p>
+      <w:pPr>
+        <w:pStyle w:val="ListParagraph"/>
+        <w:numPr>
+          <w:ilvl w:val="3"/>
+          <w:numId w:val="11"/>
+        </w:numPr>
+      </w:pPr>
+      <w:r>
+        <w:rPr>
+          <w:color w:val="FF0000"/>
+        </w:rPr>
+        <w:t xml:space="preserve">Note: </w:t>
+      </w:r>
+      <w:r>
+        <w:rPr>
+          <w:color w:val="FF0000"/>
+        </w:rPr>
+        <w:t>Using a point file negates any tracking modes (</w:t>
       </w:r>
       <w:r>
         <w:rPr>
           <w:i/>
           <w:iCs/>
-        </w:rPr>
-        <w:t xml:space="preserve">Simulation” </w:t>
-      </w:r>
-      <w:r>
-        <w:t>and “</w:t>
+          <w:color w:val="FF0000"/>
+        </w:rPr>
+        <w:t xml:space="preserve">Volume </w:t>
+      </w:r>
+      <w:r>
+        <w:rPr>
+          <w:color w:val="FF0000"/>
+        </w:rPr>
+        <w:t xml:space="preserve">and </w:t>
       </w:r>
       <w:r>
         <w:rPr>
           <w:i/>
           <w:iCs/>
-        </w:rPr>
-        <w:t xml:space="preserve">Output” </w:t>
-      </w:r>
-      <w:r>
-        <w:t>groups are commonly used; however, the “</w:t>
+          <w:color w:val="FF0000"/>
+        </w:rPr>
+        <w:t>Surface</w:t>
+      </w:r>
+      <w:r>
+        <w:rPr>
+          <w:color w:val="FF0000"/>
+        </w:rPr>
+        <w:t xml:space="preserve">), thus all points will </w:t>
+      </w:r>
+      <w:r>
+        <w:rPr>
+          <w:color w:val="FF0000"/>
+        </w:rPr>
+        <w:t>always calculated</w:t>
+      </w:r>
+      <w:r>
+        <w:rPr>
+          <w:color w:val="FF0000"/>
+        </w:rPr>
+        <w:t>.</w:t>
+      </w:r>
+    </w:p>
+    <w:p>
+      <w:pPr>
+        <w:pStyle w:val="ListParagraph"/>
+        <w:ind w:left="2520"/>
+      </w:pPr>
+    </w:p>
+    <w:p>
+      <w:pPr>
+        <w:pStyle w:val="ListParagraph"/>
+        <w:ind w:left="360"/>
+        <w:rPr>
+          <w:color w:val="FF0000"/>
+        </w:rPr>
+      </w:pPr>
+      <w:r>
+        <w:rPr>
+          <w:color w:val="FF0000"/>
+        </w:rPr>
+        <w:t>Note: Not specifying</w:t>
+      </w:r>
+      <w:r>
+        <w:rPr>
+          <w:color w:val="FF0000"/>
+        </w:rPr>
+        <w:t xml:space="preserve"> </w:t>
       </w:r>
       <w:r>
         <w:rPr>
           <w:i/>
           <w:iCs/>
-        </w:rPr>
-        <w:t>Path</w:t>
-      </w:r>
-      <w:r>
-        <w:t>,” “</w:t>
+          <w:color w:val="FF0000"/>
+        </w:rPr>
+        <w:t xml:space="preserve">Min </w:t>
+      </w:r>
+      <w:r>
+        <w:rPr>
+          <w:color w:val="FF0000"/>
+        </w:rPr>
+        <w:t xml:space="preserve">or </w:t>
       </w:r>
       <w:r>
         <w:rPr>
           <w:i/>
           <w:iCs/>
-        </w:rPr>
-        <w:t xml:space="preserve">Temperature,” </w:t>
-      </w:r>
-      <w:r>
-        <w:t>and “</w:t>
+          <w:color w:val="FF0000"/>
+        </w:rPr>
+        <w:t xml:space="preserve">Max </w:t>
+      </w:r>
+      <w:r>
+        <w:rPr>
+          <w:color w:val="FF0000"/>
+        </w:rPr>
+        <w:t xml:space="preserve">value results in the unspecified value being calculed via the path file(s) with a </w:t>
+      </w:r>
+      <w:r>
+        <w:rPr>
+          <w:color w:val="FF0000"/>
+        </w:rPr>
+        <w:t>domain file</w:t>
+      </w:r>
+      <w:r>
+        <w:rPr>
+          <w:color w:val="FF0000"/>
+        </w:rPr>
+        <w:t xml:space="preserve"> </w:t>
+      </w:r>
+      <w:r>
+        <w:rPr>
+          <w:color w:val="FF0000"/>
+        </w:rPr>
+        <w:t>500</w:t>
+      </w:r>
+      <w:r>
+        <w:rPr>
+          <w:rFonts w:ascii="Cambria Math" w:hAnsi="Cambria Math"/>
+          <w:color w:val="FF0000"/>
+        </w:rPr>
+        <w:t>µ</w:t>
+      </w:r>
+      <w:r>
+        <w:rPr>
+          <w:color w:val="FF0000"/>
+        </w:rPr>
+        <w:t>m buffer on each side</w:t>
+      </w:r>
+      <w:r>
+        <w:rPr>
+          <w:color w:val="FF0000"/>
+        </w:rPr>
+        <w:t xml:space="preserve"> and a </w:t>
+      </w:r>
+      <w:r>
+        <w:rPr>
+          <w:color w:val="FF0000"/>
+        </w:rPr>
+        <w:t>250</w:t>
+      </w:r>
+      <w:r>
+        <w:rPr>
+          <w:rFonts w:ascii="Cambria Math" w:hAnsi="Cambria Math"/>
+          <w:color w:val="FF0000"/>
+        </w:rPr>
+        <w:t>µ</w:t>
+      </w:r>
+      <w:r>
+        <w:rPr>
+          <w:color w:val="FF0000"/>
+        </w:rPr>
+        <w:t>m simulated depth.</w:t>
+      </w:r>
+      <w:r>
+        <w:rPr>
+          <w:color w:val="FF0000"/>
+        </w:rPr>
+        <w:t xml:space="preserve"> Not specifying a </w:t>
       </w:r>
       <w:r>
         <w:rPr>
           <w:i/>
           <w:iCs/>
-        </w:rPr>
-        <w:t xml:space="preserve">Neighbors” </w:t>
-      </w:r>
-      <w:r>
-        <w:t>groups should remain untouched unless you really understand what you are doing.</w:t>
+          <w:color w:val="FF0000"/>
+        </w:rPr>
+        <w:t xml:space="preserve">Res </w:t>
+      </w:r>
+      <w:r>
+        <w:rPr>
+          <w:color w:val="FF0000"/>
+        </w:rPr>
+        <w:t xml:space="preserve">or </w:t>
+      </w:r>
+      <w:r>
+        <w:rPr>
+          <w:i/>
+          <w:iCs/>
+          <w:color w:val="FF0000"/>
+        </w:rPr>
+        <w:t xml:space="preserve">Num </w:t>
+      </w:r>
+      <w:r>
+        <w:rPr>
+          <w:color w:val="FF0000"/>
+        </w:rPr>
+        <w:t xml:space="preserve">results in a default resolution of </w:t>
+      </w:r>
+      <w:r>
+        <w:rPr>
+          <w:color w:val="FF0000"/>
+        </w:rPr>
+        <w:t xml:space="preserve">50 </w:t>
+      </w:r>
+      <w:r>
+        <w:rPr>
+          <w:rFonts w:cstheme="minorHAnsi"/>
+          <w:color w:val="FF0000"/>
+        </w:rPr>
+        <w:t>µ</w:t>
+      </w:r>
+      <w:r>
+        <w:rPr>
+          <w:color w:val="FF0000"/>
+        </w:rPr>
+        <w:t>m</w:t>
+      </w:r>
+      <w:r>
+        <w:rPr>
+          <w:color w:val="FF0000"/>
+        </w:rPr>
+        <w:t>.</w:t>
+      </w:r>
+    </w:p>
+    <w:p>
+      <w:pPr>
+        <w:pStyle w:val="Heading3"/>
+      </w:pPr>
+      <w:bookmarkStart w:id="13" w:name="_Toc76478397"/>
+      <w:r>
+        <w:t>3.</w:t>
+      </w:r>
+      <w:r>
+        <w:t>3</w:t>
+      </w:r>
+      <w:r>
+        <w:t>.</w:t>
+      </w:r>
+      <w:r>
+        <w:t>2</w:t>
+      </w:r>
+      <w:r>
+        <w:t xml:space="preserve"> </w:t>
+      </w:r>
+      <w:r>
+        <w:t>Output</w:t>
+      </w:r>
+      <w:r>
+        <w:t xml:space="preserve"> File</w:t>
+      </w:r>
+    </w:p>
+    <w:p>
+      <w:r>
+        <w:tab/>
+        <w:t>This file contains all variables which can be output. A value of 0 indicated to not output the variable whereas a value of 1 indicates that variable should be output. Most variables default to a value of 0. The memory required to run a simulation increases when more outputs are selected; therefore, it is good practice to output only the necessary or desired information.</w:t>
       </w:r>
     </w:p>
     <w:p>
@@ -6288,7 +6969,7 @@
         </w:numPr>
       </w:pPr>
       <w:r>
-        <w:t>Simulation</w:t>
+        <w:t>Grid</w:t>
       </w:r>
     </w:p>
     <w:p>
@@ -6299,8 +6980,9 @@
           <w:numId w:val="21"/>
         </w:numPr>
       </w:pPr>
-      <w:r>
-        <w:t>Timestep</w:t>
+      <w:bookmarkStart w:id="14" w:name="_Hlk131502410"/>
+      <w:r>
+        <w:t>x</w:t>
       </w:r>
     </w:p>
     <w:p>
@@ -6312,8 +6994,7 @@
         </w:numPr>
       </w:pPr>
       <w:r>
-        <w:lastRenderedPageBreak/>
-        <w:t>This is interval between when the temperatures are evaluated. Setting this value too low results in unnecessary computational cost; too high and solidification will be missed.</w:t>
+        <w:t>x-coordinate</w:t>
       </w:r>
     </w:p>
     <w:p>
@@ -6325,7 +7006,7 @@
         </w:numPr>
       </w:pPr>
       <w:r>
-        <w:t>Mode</w:t>
+        <w:t>y</w:t>
       </w:r>
     </w:p>
     <w:p>
@@ -6337,7 +7018,7 @@
         </w:numPr>
       </w:pPr>
       <w:r>
-        <w:t>Mode 0 is a temperature snapshot right after the path file finishes. Mode 1 tracks all points. Mode 2 tracks just the meltpool. Mode 3 just tracks the meltpool perimeter. If only solidification matters and speed is important, then Mode 1 &lt; Mode 2 &lt; Mode 3</w:t>
+        <w:t>y-coordinate</w:t>
       </w:r>
     </w:p>
     <w:p>
@@ -6349,9 +7030,10 @@
         </w:numPr>
       </w:pPr>
       <w:r>
-        <w:t>MaxThreads</w:t>
-      </w:r>
-    </w:p>
+        <w:t>z</w:t>
+      </w:r>
+    </w:p>
+    <w:bookmarkEnd w:id="14"/>
     <w:p>
       <w:pPr>
         <w:pStyle w:val="ListParagraph"/>
@@ -6361,7 +7043,7 @@
         </w:numPr>
       </w:pPr>
       <w:r>
-        <w:t>Maximum number of threads the program will use. If it’s not set, it defaults to half the computational threads the computer has.</w:t>
+        <w:t>z-coordinate</w:t>
       </w:r>
     </w:p>
     <w:p>
@@ -6369,11 +7051,23 @@
         <w:pStyle w:val="ListParagraph"/>
         <w:numPr>
           <w:ilvl w:val="0"/>
-          <w:numId w:val="21"/>
-        </w:numPr>
-      </w:pPr>
-      <w:r>
-        <w:t>PINT</w:t>
+          <w:numId w:val="20"/>
+        </w:numPr>
+      </w:pPr>
+      <w:r>
+        <w:t>Temperature</w:t>
+      </w:r>
+    </w:p>
+    <w:p>
+      <w:pPr>
+        <w:pStyle w:val="ListParagraph"/>
+        <w:numPr>
+          <w:ilvl w:val="0"/>
+          <w:numId w:val="28"/>
+        </w:numPr>
+      </w:pPr>
+      <w:r>
+        <w:t>T</w:t>
       </w:r>
     </w:p>
     <w:p>
@@ -6385,7 +7079,7 @@
         </w:numPr>
       </w:pPr>
       <w:r>
-        <w:t>Binary toggle (0-off, 1-on) for Parallel IN Time computations. Does not have much benefit unless computing is being done on a cluster. Only Mode 2 and Mode 3 can be used if PINT is enabled.</w:t>
+        <w:t>Temperature</w:t>
       </w:r>
     </w:p>
     <w:p>
@@ -6393,23 +7087,11 @@
         <w:pStyle w:val="ListParagraph"/>
         <w:numPr>
           <w:ilvl w:val="0"/>
-          <w:numId w:val="20"/>
-        </w:numPr>
-      </w:pPr>
-      <w:r>
-        <w:t>Output</w:t>
-      </w:r>
-    </w:p>
-    <w:p>
-      <w:pPr>
-        <w:pStyle w:val="ListParagraph"/>
-        <w:numPr>
-          <w:ilvl w:val="0"/>
-          <w:numId w:val="22"/>
-        </w:numPr>
-      </w:pPr>
-      <w:r>
-        <w:t>Mode</w:t>
+          <w:numId w:val="28"/>
+        </w:numPr>
+      </w:pPr>
+      <w:r>
+        <w:t>T_hist</w:t>
       </w:r>
     </w:p>
     <w:p>
@@ -6421,7 +7103,7 @@
         </w:numPr>
       </w:pPr>
       <w:r>
-        <w:t>Can be 0, 1, 2, 3, 4 and control what is in the output file</w:t>
+        <w:t xml:space="preserve">Temperature history </w:t>
       </w:r>
     </w:p>
     <w:p>
@@ -6433,7 +7115,55 @@
         </w:numPr>
       </w:pPr>
       <w:r>
-        <w:t>x,y,z,T&lt;0&gt;G,V&lt;1&gt;dTdt,eq_frac&lt;2&gt;Gx,Gy,Gz&lt;3&gt;H,Hx,Hy,Hz&lt;4&gt;</w:t>
+        <w:rPr>
+          <w:color w:val="FF0000"/>
+        </w:rPr>
+        <w:t>Note:</w:t>
+      </w:r>
+      <w:r>
+        <w:t xml:space="preserve"> </w:t>
+      </w:r>
+      <w:r>
+        <w:rPr>
+          <w:color w:val="FF0000"/>
+        </w:rPr>
+        <w:t>Th</w:t>
+      </w:r>
+      <w:r>
+        <w:rPr>
+          <w:color w:val="FF0000"/>
+        </w:rPr>
+        <w:t>is will create a separate file for each points</w:t>
+      </w:r>
+      <w:r>
+        <w:rPr>
+          <w:color w:val="FF0000"/>
+        </w:rPr>
+        <w:t>. DO NOT USE if many points are in the domain</w:t>
+      </w:r>
+    </w:p>
+    <w:p>
+      <w:pPr>
+        <w:pStyle w:val="ListParagraph"/>
+        <w:numPr>
+          <w:ilvl w:val="0"/>
+          <w:numId w:val="29"/>
+        </w:numPr>
+      </w:pPr>
+      <w:r>
+        <w:t>Solidification</w:t>
+      </w:r>
+    </w:p>
+    <w:p>
+      <w:pPr>
+        <w:pStyle w:val="ListParagraph"/>
+        <w:numPr>
+          <w:ilvl w:val="0"/>
+          <w:numId w:val="30"/>
+        </w:numPr>
+      </w:pPr>
+      <w:r>
+        <w:t>tSol</w:t>
       </w:r>
     </w:p>
     <w:p>
@@ -6445,7 +7175,19 @@
         </w:numPr>
       </w:pPr>
       <w:r>
-        <w:t>Mode 1 = Mode 0 + G, V</w:t>
+        <w:t>Solidification time</w:t>
+      </w:r>
+    </w:p>
+    <w:p>
+      <w:pPr>
+        <w:pStyle w:val="ListParagraph"/>
+        <w:numPr>
+          <w:ilvl w:val="0"/>
+          <w:numId w:val="30"/>
+        </w:numPr>
+      </w:pPr>
+      <w:r>
+        <w:t>G</w:t>
       </w:r>
     </w:p>
     <w:p>
@@ -6457,7 +7199,10 @@
         </w:numPr>
       </w:pPr>
       <w:r>
-        <w:t>Mode 2 = Mode 1 + dTdt, eq_frac</w:t>
+        <w:t xml:space="preserve">Magnitude of the thermal gradient at </w:t>
+      </w:r>
+      <w:r>
+        <w:t>solidification</w:t>
       </w:r>
     </w:p>
     <w:p>
@@ -6465,11 +7210,11 @@
         <w:pStyle w:val="ListParagraph"/>
         <w:numPr>
           <w:ilvl w:val="0"/>
-          <w:numId w:val="22"/>
-        </w:numPr>
-      </w:pPr>
-      <w:r>
-        <w:t>Interval</w:t>
+          <w:numId w:val="30"/>
+        </w:numPr>
+      </w:pPr>
+      <w:r>
+        <w:t>Gx</w:t>
       </w:r>
     </w:p>
     <w:p>
@@ -6481,10 +7226,8 @@
         </w:numPr>
       </w:pPr>
       <w:r>
-        <w:t>How many timesteps between subsequent output files. Defaults to a very large number</w:t>
-      </w:r>
-      <w:r>
-        <w:t xml:space="preserve"> (only have the final output).</w:t>
+        <w:lastRenderedPageBreak/>
+        <w:t>x-component of normalized gradient</w:t>
       </w:r>
     </w:p>
     <w:p>
@@ -6492,7 +7235,482 @@
         <w:pStyle w:val="ListParagraph"/>
         <w:numPr>
           <w:ilvl w:val="0"/>
-          <w:numId w:val="20"/>
+          <w:numId w:val="30"/>
+        </w:numPr>
+      </w:pPr>
+      <w:r>
+        <w:t>G</w:t>
+      </w:r>
+      <w:r>
+        <w:t>y</w:t>
+      </w:r>
+    </w:p>
+    <w:p>
+      <w:pPr>
+        <w:pStyle w:val="ListParagraph"/>
+        <w:numPr>
+          <w:ilvl w:val="3"/>
+          <w:numId w:val="11"/>
+        </w:numPr>
+      </w:pPr>
+      <w:r>
+        <w:t>y-component of normalized gradient</w:t>
+      </w:r>
+    </w:p>
+    <w:p>
+      <w:pPr>
+        <w:pStyle w:val="ListParagraph"/>
+        <w:numPr>
+          <w:ilvl w:val="0"/>
+          <w:numId w:val="30"/>
+        </w:numPr>
+      </w:pPr>
+      <w:r>
+        <w:t>Gz</w:t>
+      </w:r>
+    </w:p>
+    <w:p>
+      <w:pPr>
+        <w:pStyle w:val="ListParagraph"/>
+        <w:numPr>
+          <w:ilvl w:val="3"/>
+          <w:numId w:val="11"/>
+        </w:numPr>
+      </w:pPr>
+      <w:r>
+        <w:t>z-component of normalized gradient</w:t>
+      </w:r>
+    </w:p>
+    <w:p>
+      <w:pPr>
+        <w:pStyle w:val="ListParagraph"/>
+        <w:numPr>
+          <w:ilvl w:val="0"/>
+          <w:numId w:val="30"/>
+        </w:numPr>
+      </w:pPr>
+      <w:r>
+        <w:t>V</w:t>
+      </w:r>
+    </w:p>
+    <w:p>
+      <w:pPr>
+        <w:pStyle w:val="ListParagraph"/>
+        <w:numPr>
+          <w:ilvl w:val="3"/>
+          <w:numId w:val="11"/>
+        </w:numPr>
+      </w:pPr>
+      <w:r>
+        <w:t>Velocity of solidification front</w:t>
+      </w:r>
+    </w:p>
+    <w:p>
+      <w:pPr>
+        <w:pStyle w:val="ListParagraph"/>
+        <w:numPr>
+          <w:ilvl w:val="0"/>
+          <w:numId w:val="30"/>
+        </w:numPr>
+      </w:pPr>
+      <w:r>
+        <w:t>dTdt</w:t>
+      </w:r>
+    </w:p>
+    <w:p>
+      <w:pPr>
+        <w:pStyle w:val="ListParagraph"/>
+        <w:numPr>
+          <w:ilvl w:val="3"/>
+          <w:numId w:val="11"/>
+        </w:numPr>
+      </w:pPr>
+      <w:r>
+        <w:t>Cooling rate</w:t>
+      </w:r>
+    </w:p>
+    <w:p>
+      <w:pPr>
+        <w:pStyle w:val="ListParagraph"/>
+        <w:numPr>
+          <w:ilvl w:val="0"/>
+          <w:numId w:val="30"/>
+        </w:numPr>
+      </w:pPr>
+      <w:r>
+        <w:t>eqFrac</w:t>
+      </w:r>
+    </w:p>
+    <w:p>
+      <w:pPr>
+        <w:pStyle w:val="ListParagraph"/>
+        <w:numPr>
+          <w:ilvl w:val="3"/>
+          <w:numId w:val="11"/>
+        </w:numPr>
+      </w:pPr>
+      <w:r>
+        <w:t>Equiaxed fraction</w:t>
+      </w:r>
+    </w:p>
+    <w:p>
+      <w:pPr>
+        <w:pStyle w:val="ListParagraph"/>
+        <w:numPr>
+          <w:ilvl w:val="0"/>
+          <w:numId w:val="30"/>
+        </w:numPr>
+      </w:pPr>
+      <w:r>
+        <w:t>RDF</w:t>
+      </w:r>
+    </w:p>
+    <w:p>
+      <w:pPr>
+        <w:pStyle w:val="ListParagraph"/>
+        <w:numPr>
+          <w:ilvl w:val="3"/>
+          <w:numId w:val="11"/>
+        </w:numPr>
+      </w:pPr>
+      <w:r>
+        <w:t>Export results in “</w:t>
+      </w:r>
+      <w:r>
+        <w:rPr>
+          <w:i/>
+          <w:iCs/>
+        </w:rPr>
+        <w:t xml:space="preserve">Reduced Data Format” </w:t>
+      </w:r>
+      <w:r>
+        <w:t>compatible with ExaCA</w:t>
+      </w:r>
+    </w:p>
+    <w:p>
+      <w:pPr>
+        <w:pStyle w:val="ListParagraph"/>
+        <w:numPr>
+          <w:ilvl w:val="0"/>
+          <w:numId w:val="30"/>
+        </w:numPr>
+      </w:pPr>
+      <w:r>
+        <w:t>numMelt</w:t>
+      </w:r>
+    </w:p>
+    <w:p>
+      <w:pPr>
+        <w:pStyle w:val="ListParagraph"/>
+        <w:numPr>
+          <w:ilvl w:val="3"/>
+          <w:numId w:val="11"/>
+        </w:numPr>
+      </w:pPr>
+      <w:r>
+        <w:t>Number of times a point melted and solidified</w:t>
+      </w:r>
+    </w:p>
+    <w:p>
+      <w:pPr>
+        <w:pStyle w:val="ListParagraph"/>
+        <w:numPr>
+          <w:ilvl w:val="0"/>
+          <w:numId w:val="29"/>
+        </w:numPr>
+      </w:pPr>
+      <w:r>
+        <w:t>Solidification</w:t>
+      </w:r>
+      <w:r>
+        <w:t>+</w:t>
+      </w:r>
+    </w:p>
+    <w:p>
+      <w:pPr>
+        <w:pStyle w:val="ListParagraph"/>
+        <w:numPr>
+          <w:ilvl w:val="0"/>
+          <w:numId w:val="31"/>
+        </w:numPr>
+      </w:pPr>
+      <w:r>
+        <w:t>H</w:t>
+      </w:r>
+    </w:p>
+    <w:p>
+      <w:pPr>
+        <w:pStyle w:val="ListParagraph"/>
+        <w:numPr>
+          <w:ilvl w:val="3"/>
+          <w:numId w:val="11"/>
+        </w:numPr>
+      </w:pPr>
+      <w:r>
+        <w:t xml:space="preserve">Magnitude of the </w:t>
+      </w:r>
+      <w:r>
+        <w:t>orthogonal differential change in the solidification gradient in the direction of the solidification gradient</w:t>
+      </w:r>
+    </w:p>
+    <w:p>
+      <w:pPr>
+        <w:pStyle w:val="ListParagraph"/>
+        <w:numPr>
+          <w:ilvl w:val="0"/>
+          <w:numId w:val="31"/>
+        </w:numPr>
+      </w:pPr>
+      <w:r>
+        <w:t>H</w:t>
+      </w:r>
+      <w:r>
+        <w:t>x</w:t>
+      </w:r>
+    </w:p>
+    <w:p>
+      <w:pPr>
+        <w:pStyle w:val="ListParagraph"/>
+        <w:numPr>
+          <w:ilvl w:val="3"/>
+          <w:numId w:val="11"/>
+        </w:numPr>
+      </w:pPr>
+      <w:r>
+        <w:t xml:space="preserve">x-component of normalized </w:t>
+      </w:r>
+      <w:r>
+        <w:t>H</w:t>
+      </w:r>
+    </w:p>
+    <w:p>
+      <w:pPr>
+        <w:pStyle w:val="ListParagraph"/>
+        <w:numPr>
+          <w:ilvl w:val="0"/>
+          <w:numId w:val="31"/>
+        </w:numPr>
+      </w:pPr>
+      <w:r>
+        <w:t>H</w:t>
+      </w:r>
+      <w:r>
+        <w:t>y</w:t>
+      </w:r>
+    </w:p>
+    <w:p>
+      <w:pPr>
+        <w:pStyle w:val="ListParagraph"/>
+        <w:numPr>
+          <w:ilvl w:val="3"/>
+          <w:numId w:val="11"/>
+        </w:numPr>
+      </w:pPr>
+      <w:r>
+        <w:t xml:space="preserve">y-component of normalized </w:t>
+      </w:r>
+      <w:r>
+        <w:t>H</w:t>
+      </w:r>
+    </w:p>
+    <w:p>
+      <w:pPr>
+        <w:pStyle w:val="ListParagraph"/>
+        <w:numPr>
+          <w:ilvl w:val="0"/>
+          <w:numId w:val="31"/>
+        </w:numPr>
+      </w:pPr>
+      <w:r>
+        <w:t>H</w:t>
+      </w:r>
+      <w:r>
+        <w:t>z</w:t>
+      </w:r>
+    </w:p>
+    <w:p>
+      <w:pPr>
+        <w:pStyle w:val="ListParagraph"/>
+        <w:numPr>
+          <w:ilvl w:val="3"/>
+          <w:numId w:val="11"/>
+        </w:numPr>
+      </w:pPr>
+      <w:r>
+        <w:t xml:space="preserve">z-component of normalized </w:t>
+      </w:r>
+      <w:r>
+        <w:t>H</w:t>
+      </w:r>
+    </w:p>
+    <w:p>
+      <w:pPr>
+        <w:pStyle w:val="Heading3"/>
+      </w:pPr>
+      <w:r>
+        <w:t>3.</w:t>
+      </w:r>
+      <w:r>
+        <w:t>3</w:t>
+      </w:r>
+      <w:r>
+        <w:t>.</w:t>
+      </w:r>
+      <w:r>
+        <w:t>3</w:t>
+      </w:r>
+      <w:r>
+        <w:t xml:space="preserve"> </w:t>
+      </w:r>
+      <w:r>
+        <w:t>Settings</w:t>
+      </w:r>
+      <w:r>
+        <w:t xml:space="preserve"> File</w:t>
+      </w:r>
+      <w:bookmarkEnd w:id="13"/>
+    </w:p>
+    <w:p>
+      <w:pPr>
+        <w:ind w:firstLine="720"/>
+      </w:pPr>
+      <w:r>
+        <w:t xml:space="preserve">This file contains all the tunable parameters affecting how the simulation is running. </w:t>
+      </w:r>
+      <w:r>
+        <w:t xml:space="preserve">For the most part, the only parameter which should be changed is </w:t>
+      </w:r>
+      <w:r>
+        <w:rPr>
+          <w:i/>
+          <w:iCs/>
+        </w:rPr>
+        <w:t xml:space="preserve">MaxThreads </w:t>
+      </w:r>
+      <w:r>
+        <w:t>which speeds up the simulation (if the computer running it has at least that many available threads).</w:t>
+      </w:r>
+    </w:p>
+    <w:p>
+      <w:pPr>
+        <w:pStyle w:val="ListParagraph"/>
+        <w:numPr>
+          <w:ilvl w:val="0"/>
+          <w:numId w:val="27"/>
+        </w:numPr>
+      </w:pPr>
+      <w:bookmarkStart w:id="15" w:name="_Hlk131502344"/>
+      <w:r>
+        <w:t>Temperature</w:t>
+      </w:r>
+    </w:p>
+    <w:bookmarkEnd w:id="15"/>
+    <w:p>
+      <w:pPr>
+        <w:pStyle w:val="ListParagraph"/>
+        <w:numPr>
+          <w:ilvl w:val="0"/>
+          <w:numId w:val="24"/>
+        </w:numPr>
+      </w:pPr>
+      <w:r>
+        <w:t>Sol_Tol</w:t>
+      </w:r>
+    </w:p>
+    <w:p>
+      <w:pPr>
+        <w:pStyle w:val="ListParagraph"/>
+        <w:numPr>
+          <w:ilvl w:val="3"/>
+          <w:numId w:val="11"/>
+        </w:numPr>
+      </w:pPr>
+      <w:r>
+        <w:t>Controls how close the temperature must be to the liquidus temperature (as a fraction) before the search algorithm stops. As an example, if T_L = 10K, timestep=0.1s, T(t=1.7s)=12K, T(t=1.8s)=9K, and Sol_Tol=1e-2 THEN the search algorithm won’t stop trying to find the EXACT time the point solidified until it finds a time where 9.9K&lt;T&lt;10.1K. Defaults to 1e-3</w:t>
+      </w:r>
+    </w:p>
+    <w:p>
+      <w:pPr>
+        <w:pStyle w:val="ListParagraph"/>
+        <w:numPr>
+          <w:ilvl w:val="0"/>
+          <w:numId w:val="24"/>
+        </w:numPr>
+      </w:pPr>
+      <w:r>
+        <w:t>Sol_Iter</w:t>
+      </w:r>
+    </w:p>
+    <w:p>
+      <w:pPr>
+        <w:pStyle w:val="ListParagraph"/>
+        <w:numPr>
+          <w:ilvl w:val="3"/>
+          <w:numId w:val="11"/>
+        </w:numPr>
+      </w:pPr>
+      <w:r>
+        <w:t>Controls the maximum number of iterations for the algorithm used above. Defaults to 10.</w:t>
+      </w:r>
+    </w:p>
+    <w:p>
+      <w:pPr>
+        <w:pStyle w:val="ListParagraph"/>
+        <w:numPr>
+          <w:ilvl w:val="0"/>
+          <w:numId w:val="24"/>
+        </w:numPr>
+      </w:pPr>
+      <w:r>
+        <w:t>Cutoff_Peak</w:t>
+      </w:r>
+    </w:p>
+    <w:p>
+      <w:pPr>
+        <w:pStyle w:val="ListParagraph"/>
+        <w:numPr>
+          <w:ilvl w:val="3"/>
+          <w:numId w:val="11"/>
+        </w:numPr>
+      </w:pPr>
+      <w:r>
+        <w:t xml:space="preserve">Helps control how far back in time the integration is done. Defaults to 1e-9. For example, if a simulation runs for 30s, maybe the first 5s have so little </w:t>
+      </w:r>
+      <w:r>
+        <w:lastRenderedPageBreak/>
+        <w:t>temperature contribution that they aren’t worth integrating. This setting rarely gets used since the introduction of the path compression algorithm.</w:t>
+      </w:r>
+    </w:p>
+    <w:p>
+      <w:pPr>
+        <w:pStyle w:val="ListParagraph"/>
+        <w:numPr>
+          <w:ilvl w:val="0"/>
+          <w:numId w:val="24"/>
+        </w:numPr>
+      </w:pPr>
+      <w:r>
+        <w:t>Cutoff_T0TL</w:t>
+      </w:r>
+    </w:p>
+    <w:p>
+      <w:pPr>
+        <w:pStyle w:val="ListParagraph"/>
+        <w:numPr>
+          <w:ilvl w:val="3"/>
+          <w:numId w:val="11"/>
+        </w:numPr>
+      </w:pPr>
+      <w:r>
+        <w:t>Another setting to help control how far back in time the integration is done. Defaults to 1e-9.</w:t>
+      </w:r>
+    </w:p>
+    <w:p>
+      <w:pPr>
+        <w:pStyle w:val="ListParagraph"/>
+        <w:numPr>
+          <w:ilvl w:val="0"/>
+          <w:numId w:val="27"/>
         </w:numPr>
       </w:pPr>
       <w:r>
@@ -6520,19 +7738,7 @@
         </w:numPr>
       </w:pPr>
       <w:r>
-        <w:t>Control how far outside the domain the scan path is considered (in meters). For example, if a scan file contains information for 6 cubes, but you only want to analyze one of them. Set the domain to include the 1 cube and set the buffer to 0 or 0.001</w:t>
-      </w:r>
-      <w:r>
-        <w:t xml:space="preserve"> (1mm)</w:t>
-      </w:r>
-      <w:r>
-        <w:t xml:space="preserve"> or something</w:t>
-      </w:r>
-      <w:r>
-        <w:t xml:space="preserve"> small</w:t>
-      </w:r>
-      <w:r>
-        <w:t>. This will result in a large speedup.</w:t>
+        <w:t>Control how far outside the domain the scan path is considered (in meters). For example, if a scan file contains information for 6 cubes, but you only want to analyze one of them. Set the domain to include the 1 cube and set the buffer to 0 or 0.001 (1mm) or something small. This will result in a large speedup.</w:t>
       </w:r>
     </w:p>
     <w:p>
@@ -6556,19 +7762,7 @@
         </w:numPr>
       </w:pPr>
       <w:r>
-        <w:t>Binary toggle (0-off, 1-on) for using a path compression algorithm. This is primary useful for LARGE scan paths (1 Mb or larger)</w:t>
-      </w:r>
-      <w:r>
-        <w:t xml:space="preserve"> with smooth-ish movement of the heat source (ex: raster or point raster) rather than discontinuous movement (ex: random point fill). It does so by compressing multiple nearby diffuse heat sources into a single source.</w:t>
-      </w:r>
-      <w:r>
-        <w:t xml:space="preserve"> There is a small loss in accuracy but a large speedup for </w:t>
-      </w:r>
-      <w:r>
-        <w:t xml:space="preserve">certain </w:t>
-      </w:r>
-      <w:r>
-        <w:t>simulations.</w:t>
+        <w:t>Binary toggle (0-off, 1-on) for using a path compression algorithm. This is primary useful for LARGE scan paths (1 Mb or larger) with smooth-ish movement of the heat source (ex: raster or point raster) rather than discontinuous movement (ex: random point fill). It does so by compressing multiple nearby diffuse heat sources into a single source. There is a small loss in accuracy but a large speedup for certain simulations.</w:t>
       </w:r>
     </w:p>
     <w:p>
@@ -6576,11 +7770,11 @@
         <w:pStyle w:val="ListParagraph"/>
         <w:numPr>
           <w:ilvl w:val="0"/>
-          <w:numId w:val="20"/>
-        </w:numPr>
-      </w:pPr>
-      <w:r>
-        <w:t>Temperature</w:t>
+          <w:numId w:val="27"/>
+        </w:numPr>
+      </w:pPr>
+      <w:r>
+        <w:t>Compute</w:t>
       </w:r>
     </w:p>
     <w:p>
@@ -6588,11 +7782,11 @@
         <w:pStyle w:val="ListParagraph"/>
         <w:numPr>
           <w:ilvl w:val="0"/>
-          <w:numId w:val="24"/>
-        </w:numPr>
-      </w:pPr>
-      <w:r>
-        <w:t>Sol_Tol</w:t>
+          <w:numId w:val="32"/>
+        </w:numPr>
+      </w:pPr>
+      <w:r>
+        <w:t>MaxThreads</w:t>
       </w:r>
     </w:p>
     <w:p>
@@ -6604,11 +7798,10 @@
         </w:numPr>
       </w:pPr>
       <w:r>
-        <w:t xml:space="preserve">Controls how close the temperature must be to the liquidus temperature (as a fraction) before the search algorithm stops. As an example, if T_L = 10K, timestep=0.1s, T(t=1.7s)=12K, T(t=1.8s)=9K, and Sol_Tol=1e-2 THEN the </w:t>
-      </w:r>
-      <w:r>
-        <w:lastRenderedPageBreak/>
-        <w:t>search algorithm won’t stop trying to find the EXACT time the point solidified until it finds a time where 9.9K&lt;T&lt;10.1K. Defaults to 1e-3</w:t>
+        <w:t>Number of threads to use for the simulation</w:t>
+      </w:r>
+      <w:r>
+        <w:t>.</w:t>
       </w:r>
     </w:p>
     <w:p>
@@ -6616,11 +7809,11 @@
         <w:pStyle w:val="ListParagraph"/>
         <w:numPr>
           <w:ilvl w:val="0"/>
-          <w:numId w:val="24"/>
-        </w:numPr>
-      </w:pPr>
-      <w:r>
-        <w:t>Sol_Iter</w:t>
+          <w:numId w:val="32"/>
+        </w:numPr>
+      </w:pPr>
+      <w:r>
+        <w:t>PINT</w:t>
       </w:r>
     </w:p>
     <w:p>
@@ -6632,19 +7825,10 @@
         </w:numPr>
       </w:pPr>
       <w:r>
-        <w:t>Controls the maximum number of iterations for the algorithm used above. Defaults to 10.</w:t>
-      </w:r>
-    </w:p>
-    <w:p>
-      <w:pPr>
-        <w:pStyle w:val="ListParagraph"/>
-        <w:numPr>
-          <w:ilvl w:val="0"/>
-          <w:numId w:val="24"/>
-        </w:numPr>
-      </w:pPr>
-      <w:r>
-        <w:t>Cutoff_Peak</w:t>
+        <w:t xml:space="preserve">Allow for Parallel-IN-Time </w:t>
+      </w:r>
+      <w:r>
+        <w:t>calculations</w:t>
       </w:r>
     </w:p>
     <w:p>
@@ -6654,135 +7838,55 @@
           <w:ilvl w:val="3"/>
           <w:numId w:val="11"/>
         </w:numPr>
-      </w:pPr>
-      <w:r>
-        <w:t>Helps control how far back in time the integration is done. Defaults to 1e-9. For example, if a simulation runs for 30s, maybe the first 5s have so little temperature contribution that they aren’t worth integrating. This setting rarely gets used since the introduction of the path compression algorithm.</w:t>
-      </w:r>
-    </w:p>
-    <w:p>
-      <w:pPr>
-        <w:pStyle w:val="ListParagraph"/>
-        <w:numPr>
-          <w:ilvl w:val="0"/>
-          <w:numId w:val="24"/>
-        </w:numPr>
-      </w:pPr>
-      <w:r>
-        <w:t>Cutoff_T0TL</w:t>
-      </w:r>
-    </w:p>
-    <w:p>
-      <w:pPr>
-        <w:pStyle w:val="ListParagraph"/>
-        <w:numPr>
-          <w:ilvl w:val="3"/>
-          <w:numId w:val="11"/>
-        </w:numPr>
-      </w:pPr>
-      <w:r>
-        <w:t>Another setting to help control how far back in time the integration is done. Defaults to 1e-9.</w:t>
-      </w:r>
-    </w:p>
-    <w:p>
-      <w:pPr>
-        <w:pStyle w:val="ListParagraph"/>
-        <w:numPr>
-          <w:ilvl w:val="0"/>
-          <w:numId w:val="20"/>
-        </w:numPr>
-      </w:pPr>
-      <w:r>
-        <w:t>Neighbors</w:t>
-      </w:r>
-    </w:p>
-    <w:p>
-      <w:pPr>
-        <w:pStyle w:val="ListParagraph"/>
-        <w:numPr>
-          <w:ilvl w:val="0"/>
-          <w:numId w:val="25"/>
-        </w:numPr>
-      </w:pPr>
-      <w:r>
-        <w:t>Neighborhood</w:t>
-      </w:r>
-    </w:p>
-    <w:p>
-      <w:pPr>
-        <w:pStyle w:val="ListParagraph"/>
-        <w:numPr>
-          <w:ilvl w:val="3"/>
-          <w:numId w:val="11"/>
-        </w:numPr>
-      </w:pPr>
-      <w:r>
-        <w:t>For the melt-pool tracking algorithms (mode 1 and 2), defines how large the neighborhood is for every point when seeing if “neighbors” are also liquid. Defaults to 1.</w:t>
-      </w:r>
-    </w:p>
-    <w:p>
-      <w:pPr>
-        <w:pStyle w:val="Heading2"/>
-        <w:rPr>
-          <w:sz w:val="32"/>
-          <w:szCs w:val="32"/>
-        </w:rPr>
-      </w:pPr>
-      <w:bookmarkStart w:id="14" w:name="_Toc76478398"/>
-      <w:r>
-        <w:rPr>
-          <w:sz w:val="32"/>
-          <w:szCs w:val="32"/>
-        </w:rPr>
-        <w:t xml:space="preserve">3.4 </w:t>
-      </w:r>
-      <w:r>
-        <w:rPr>
-          <w:sz w:val="32"/>
-          <w:szCs w:val="32"/>
-        </w:rPr>
-        <w:t>Utility Files</w:t>
-      </w:r>
-      <w:bookmarkEnd w:id="14"/>
+        <w:rPr>
+          <w:color w:val="FF0000"/>
+        </w:rPr>
+      </w:pPr>
+      <w:r>
+        <w:rPr>
+          <w:color w:val="FF0000"/>
+        </w:rPr>
+        <w:t>Note: This has been temporarily removed during the code overhaul</w:t>
+      </w:r>
+    </w:p>
+    <w:p>
+      <w:pPr>
+        <w:pStyle w:val="Heading1"/>
+        <w:rPr>
+          <w:sz w:val="44"/>
+          <w:szCs w:val="44"/>
+        </w:rPr>
+      </w:pPr>
+      <w:bookmarkStart w:id="16" w:name="_Toc76478402"/>
+      <w:r>
+        <w:rPr>
+          <w:sz w:val="44"/>
+          <w:szCs w:val="44"/>
+        </w:rPr>
+        <w:t>4</w:t>
+      </w:r>
+      <w:r>
+        <w:rPr>
+          <w:sz w:val="44"/>
+          <w:szCs w:val="44"/>
+        </w:rPr>
+        <w:t xml:space="preserve">. </w:t>
+      </w:r>
+      <w:r>
+        <w:rPr>
+          <w:sz w:val="44"/>
+          <w:szCs w:val="44"/>
+        </w:rPr>
+        <w:t>OutputFiles</w:t>
+      </w:r>
+      <w:bookmarkEnd w:id="16"/>
     </w:p>
     <w:p>
       <w:pPr>
         <w:ind w:firstLine="720"/>
       </w:pPr>
       <w:r>
-        <w:t>This set of files are for specific use cases or research interests. For most cases, these will not be used. Additionally, some of these files do interfere with each other (ex: ParBeams and InfBeams) so it is still good to understand what they do.</w:t>
-      </w:r>
-    </w:p>
-    <w:p>
-      <w:pPr>
-        <w:pStyle w:val="Heading3"/>
-      </w:pPr>
-      <w:bookmarkStart w:id="15" w:name="_Toc76478399"/>
-      <w:r>
-        <w:t>3.</w:t>
-      </w:r>
-      <w:r>
-        <w:t>4</w:t>
-      </w:r>
-      <w:r>
-        <w:t>.</w:t>
-      </w:r>
-      <w:r>
-        <w:t>1</w:t>
-      </w:r>
-      <w:r>
-        <w:t xml:space="preserve"> </w:t>
-      </w:r>
-      <w:r>
-        <w:t>Points File</w:t>
-      </w:r>
-      <w:bookmarkEnd w:id="15"/>
-    </w:p>
-    <w:p>
-      <w:pPr>
-        <w:ind w:firstLine="720"/>
-      </w:pPr>
-      <w:r>
-        <w:t>This file defines a specific set of points to do temperature calculations on. It will replace the calculation points constructed by the “Domain File.” Since this set of points is not structured (unlike the rectangular, structured grid created by the “Domain File”), meltpool tracking will no longer work.</w:t>
+        <w:t>Data analysis can be done using a variety of methods (Python’s Pandas module comes to find) but for data visualization, ParaVIEW is a nice, free tool to use. This section is meant to help someone get a head start visualizing the data in ParaVIEW (Google search).</w:t>
       </w:r>
     </w:p>
     <w:p>
@@ -6794,424 +7898,23 @@
           <w:szCs w:val="32"/>
         </w:rPr>
       </w:pPr>
-    </w:p>
-    <w:p>
-      <w:pPr>
-        <w:jc w:val="center"/>
-      </w:pPr>
-      <w:r>
-        <w:t>x(mm)</w:t>
-      </w:r>
-      <w:r>
-        <w:tab/>
-      </w:r>
-      <w:r>
-        <w:t>y</w:t>
-      </w:r>
-      <w:r>
-        <w:t>(m</w:t>
-      </w:r>
-      <w:r>
-        <w:t>m</w:t>
-      </w:r>
-      <w:r>
-        <w:t>)</w:t>
-      </w:r>
-      <w:r>
-        <w:tab/>
-      </w:r>
-      <w:r>
-        <w:t>z(mm)</w:t>
-      </w:r>
-    </w:p>
-    <w:p>
-      <w:pPr>
-        <w:pStyle w:val="ListParagraph"/>
-        <w:numPr>
-          <w:ilvl w:val="0"/>
-          <w:numId w:val="9"/>
-        </w:numPr>
-      </w:pPr>
-      <w:r>
-        <w:t xml:space="preserve">x(mm), y(mm), and z(mm) are the coordinates of the points </w:t>
-      </w:r>
-    </w:p>
-    <w:p>
-      <w:pPr>
-        <w:pStyle w:val="Heading3"/>
-      </w:pPr>
-      <w:bookmarkStart w:id="16" w:name="_Toc76478400"/>
-      <w:r>
-        <w:t>3.</w:t>
-      </w:r>
-      <w:r>
-        <w:t>4</w:t>
-      </w:r>
-      <w:r>
-        <w:t>.</w:t>
-      </w:r>
-      <w:r>
-        <w:t>2</w:t>
-      </w:r>
-      <w:r>
-        <w:t xml:space="preserve"> </w:t>
-      </w:r>
-      <w:r>
-        <w:t>ParBeams</w:t>
-      </w:r>
-      <w:r>
-        <w:t xml:space="preserve"> File</w:t>
-      </w:r>
-      <w:bookmarkEnd w:id="16"/>
-    </w:p>
-    <w:p>
-      <w:pPr>
-        <w:ind w:firstLine="720"/>
-        <w:rPr>
-          <w:rFonts w:eastAsiaTheme="minorEastAsia"/>
-        </w:rPr>
-      </w:pPr>
-      <w:r>
-        <w:t>This file allows for a set of beams moving parallel to the path. It will overwrite the original beam so if there are 2 beams specified in the ParBeams file, only 2 beams will be simulated (instead of 3). They all share the shape and intensity parameters of the original beam</w:t>
-      </w:r>
-      <w:r>
-        <w:t xml:space="preserve"> (as defined in the “Beam File”)</w:t>
-      </w:r>
-      <w:r>
-        <w:t xml:space="preserve"> but an add</w:t>
-      </w:r>
-      <w:r>
-        <w:t>itional</w:t>
-      </w:r>
-      <w:r>
-        <w:t xml:space="preserve"> Pmod parameter</w:t>
-      </w:r>
-      <w:r>
-        <w:t xml:space="preserve"> (which acts as a power multiplier)</w:t>
-      </w:r>
-      <w:r>
-        <w:t xml:space="preserve"> allows for an uneven distribution of energy. </w:t>
-      </w:r>
-      <w:r>
-        <w:t xml:space="preserve">If the total energy input is meant to be the same as in the “Beam File,” then the sum of all Pmods should be 1. </w:t>
-      </w:r>
-      <w:r>
-        <w:t xml:space="preserve">The format is different than other files and is in the form: </w:t>
-      </w:r>
-    </w:p>
-    <w:p>
-      <w:pPr>
-        <w:jc w:val="center"/>
-      </w:pPr>
-      <w:r>
-        <w:t>Xr(m)</w:t>
-      </w:r>
-      <w:r>
-        <w:tab/>
-      </w:r>
-      <w:r>
-        <w:t>Yr</w:t>
-      </w:r>
-      <w:r>
-        <w:t>(m)</w:t>
-      </w:r>
-      <w:r>
-        <w:tab/>
-        <w:t>Pmod</w:t>
-      </w:r>
-    </w:p>
-    <w:p>
-      <w:pPr>
-        <w:pStyle w:val="ListParagraph"/>
-        <w:numPr>
-          <w:ilvl w:val="0"/>
-          <w:numId w:val="9"/>
-        </w:numPr>
-      </w:pPr>
-      <w:r>
-        <w:t xml:space="preserve">Xr and Yr dictate the position of the heat source relative to the path file. </w:t>
-      </w:r>
-    </w:p>
-    <w:p>
-      <w:pPr>
-        <w:pStyle w:val="ListParagraph"/>
-        <w:numPr>
-          <w:ilvl w:val="0"/>
-          <w:numId w:val="9"/>
-        </w:numPr>
-        <w:rPr>
-          <w:b/>
-          <w:bCs/>
-        </w:rPr>
-      </w:pPr>
-      <w:r>
-        <w:t xml:space="preserve">Pmod is a power multiplier to the heat source. </w:t>
-      </w:r>
-    </w:p>
-    <w:p>
-      <w:pPr>
-        <w:pStyle w:val="Heading3"/>
-      </w:pPr>
-      <w:bookmarkStart w:id="17" w:name="_Toc76478401"/>
-      <w:r>
-        <w:lastRenderedPageBreak/>
-        <w:t>3.</w:t>
-      </w:r>
-      <w:r>
-        <w:t>4</w:t>
-      </w:r>
-      <w:r>
-        <w:t>.</w:t>
-      </w:r>
-      <w:r>
-        <w:t>3</w:t>
-      </w:r>
-      <w:r>
-        <w:t xml:space="preserve"> </w:t>
-      </w:r>
-      <w:r>
-        <w:t>InfBeams File(s)</w:t>
-      </w:r>
-      <w:bookmarkEnd w:id="17"/>
-    </w:p>
-    <w:p>
-      <w:pPr>
-        <w:ind w:firstLine="720"/>
-      </w:pPr>
-      <w:r>
-        <w:t>This group of files allows for an arbitrary number of heat sources (potentially with different shapes) to move independently.</w:t>
-      </w:r>
-      <w:r>
-        <w:t xml:space="preserve"> When specifying the InfBeam Files in the “Pointer File,” it should point to the last file. Additionally, the files should be numbered sequentially.</w:t>
-      </w:r>
-      <w:r>
-        <w:t xml:space="preserve"> </w:t>
-      </w:r>
-      <w:r>
-        <w:t>For example, if it is desired to have 5 independent beams, the argument for “InfBeams” in “Pointer File” should be “</w:t>
-      </w:r>
-      <w:r>
-        <w:t>Directory</w:t>
-      </w:r>
-      <w:r>
-        <w:t>/FileName</w:t>
-      </w:r>
-      <w:r>
-        <w:t>.5.txt.”</w:t>
-      </w:r>
-      <w:r>
-        <w:t xml:space="preserve"> The files should then </w:t>
-      </w:r>
-      <w:r>
-        <w:t xml:space="preserve">be </w:t>
-      </w:r>
-      <w:r>
-        <w:t>named “FileName.1.txt, FileName.2.txt …. FileName.5.txt” and all located in “Directory.”</w:t>
-      </w:r>
-    </w:p>
-    <w:p>
-      <w:pPr>
-        <w:ind w:firstLine="720"/>
-      </w:pPr>
-    </w:p>
-    <w:p>
-      <w:pPr>
-        <w:ind w:firstLine="720"/>
-      </w:pPr>
-    </w:p>
-    <w:p>
-      <w:pPr>
-        <w:ind w:firstLine="720"/>
-      </w:pPr>
-    </w:p>
-    <w:p>
-      <w:pPr>
-        <w:ind w:firstLine="720"/>
-      </w:pPr>
-      <w:r>
-        <w:t xml:space="preserve">The files themselves have </w:t>
-      </w:r>
-      <w:r>
-        <w:t>2 different headers</w:t>
-      </w:r>
-      <w:r>
-        <w:t>:</w:t>
-      </w:r>
-    </w:p>
-    <w:p>
-      <w:pPr>
-        <w:ind w:firstLine="720"/>
-        <w:jc w:val="center"/>
-      </w:pPr>
-      <w:r>
-        <w:t>Power</w:t>
-      </w:r>
-      <w:r>
-        <w:tab/>
-        <w:t>Efficiency</w:t>
-      </w:r>
-      <w:r>
-        <w:tab/>
-        <w:t>Shape</w:t>
-      </w:r>
-    </w:p>
-    <w:p>
-      <w:pPr>
-        <w:pStyle w:val="ListParagraph"/>
-        <w:numPr>
-          <w:ilvl w:val="0"/>
-          <w:numId w:val="9"/>
-        </w:numPr>
-      </w:pPr>
-      <w:r>
-        <w:t>Power and Efficiency have the same meaning as in the “Beam File”</w:t>
-      </w:r>
-    </w:p>
-    <w:p>
-      <w:pPr>
-        <w:pStyle w:val="ListParagraph"/>
-        <w:numPr>
-          <w:ilvl w:val="0"/>
-          <w:numId w:val="9"/>
-        </w:numPr>
-      </w:pPr>
-      <w:r>
-        <w:t>Shape dictates whether or not to use the contant beam shape from the “Beam File” or have it become variable during the path as specified in the second header (0-BeamFile, 1-ThisFile). to use</w:t>
-      </w:r>
-    </w:p>
-    <w:p>
-      <w:pPr>
-        <w:ind w:firstLine="720"/>
-      </w:pPr>
-      <w:r>
-        <w:t>Mode</w:t>
-      </w:r>
-      <w:r>
-        <w:tab/>
-        <w:t>X(mm)</w:t>
-      </w:r>
-      <w:r>
-        <w:tab/>
-        <w:t>Y(mm)</w:t>
-      </w:r>
-      <w:r>
-        <w:tab/>
-        <w:t>Z(mm)</w:t>
-      </w:r>
-      <w:r>
-        <w:tab/>
-        <w:t>Pmod</w:t>
-      </w:r>
-      <w:r>
-        <w:tab/>
-        <w:t>Time(s)</w:t>
-      </w:r>
-      <w:r>
-        <w:tab/>
-      </w:r>
-      <w:r>
-        <w:tab/>
-        <w:t>sX(m)</w:t>
-      </w:r>
-      <w:r>
-        <w:tab/>
-        <w:t>sY(m)</w:t>
-      </w:r>
-      <w:r>
-        <w:tab/>
-        <w:t>sZ(m)</w:t>
-      </w:r>
-    </w:p>
-    <w:p>
-      <w:pPr>
-        <w:pStyle w:val="ListParagraph"/>
-        <w:numPr>
-          <w:ilvl w:val="0"/>
-          <w:numId w:val="9"/>
-        </w:numPr>
-      </w:pPr>
-      <w:r>
-        <w:t>Mode, X(mm), Y(mm), Z(mm), Pmod, Time(s) have the same meaning as in the “Path File”</w:t>
-      </w:r>
-    </w:p>
-    <w:p>
-      <w:pPr>
-        <w:pStyle w:val="ListParagraph"/>
-        <w:numPr>
-          <w:ilvl w:val="0"/>
-          <w:numId w:val="9"/>
-        </w:numPr>
-      </w:pPr>
-      <w:r>
-        <w:t>sX(m), sY(m), sZ(m) have the same as the Width_X, Width_Y, Depth_Z variables in “Beam File” respectively; however, the will vary over the course of a segment like X(mm), Y(mm), and Z(mm) (ie: linear</w:t>
-      </w:r>
-      <w:r>
-        <w:t>ly</w:t>
-      </w:r>
-      <w:r>
-        <w:t xml:space="preserve"> for mode 1 but instant for mode 0)</w:t>
-      </w:r>
-    </w:p>
-    <w:p>
-      <w:pPr>
-        <w:pStyle w:val="Heading1"/>
-        <w:rPr>
-          <w:sz w:val="44"/>
-          <w:szCs w:val="44"/>
-        </w:rPr>
-      </w:pPr>
-      <w:bookmarkStart w:id="18" w:name="_Toc76478402"/>
-      <w:r>
-        <w:rPr>
-          <w:sz w:val="44"/>
-          <w:szCs w:val="44"/>
-        </w:rPr>
-        <w:t>4</w:t>
-      </w:r>
-      <w:r>
-        <w:rPr>
-          <w:sz w:val="44"/>
-          <w:szCs w:val="44"/>
-        </w:rPr>
-        <w:t xml:space="preserve">. </w:t>
-      </w:r>
-      <w:r>
-        <w:rPr>
-          <w:sz w:val="44"/>
-          <w:szCs w:val="44"/>
-        </w:rPr>
-        <w:t>OutputFiles</w:t>
-      </w:r>
-      <w:bookmarkEnd w:id="18"/>
-    </w:p>
-    <w:p>
-      <w:pPr>
-        <w:ind w:firstLine="720"/>
-      </w:pPr>
-      <w:r>
-        <w:t>Data analysis can be done using a variety of methods (Python’s Pandas module comes to find) but for data visualization, ParaVIEW is a nice, free tool to use. This section is meant to help someone get a head start visualizing the data in ParaVIEW (Google search).</w:t>
-      </w:r>
-    </w:p>
-    <w:p>
-      <w:pPr>
+      <w:r>
         <w:rPr>
           <w:b/>
           <w:bCs/>
           <w:sz w:val="32"/>
           <w:szCs w:val="32"/>
         </w:rPr>
-      </w:pPr>
-      <w:r>
-        <w:rPr>
-          <w:b/>
-          <w:bCs/>
-          <w:sz w:val="32"/>
-          <w:szCs w:val="32"/>
-        </w:rPr>
         <w:t>ParaVIEW</w:t>
       </w:r>
     </w:p>
     <w:p>
+      <w:pPr>
+        <w:rPr>
+          <w:i/>
+          <w:iCs/>
+        </w:rPr>
+      </w:pPr>
       <w:r>
         <w:rPr>
           <w:noProof/>
@@ -7282,28 +7985,119 @@
         <w:tab/>
       </w:r>
       <w:r>
-        <w:t>To get a head start visualizing data in ParaVIEW, first make sure that the code ran the case found in …/TestInputs/ParamInput.txt and the</w:t>
-      </w:r>
-      <w:r>
+        <w:t xml:space="preserve">To get a head start visualizing data in ParaVIEW, first make sure that the code ran the case found in </w:t>
+      </w:r>
+      <w:r>
+        <w:rPr>
+          <w:i/>
+          <w:iCs/>
+        </w:rPr>
+        <w:t>“</w:t>
+      </w:r>
+      <w:r>
+        <w:rPr>
+          <w:i/>
+          <w:iCs/>
+        </w:rPr>
+        <w:t>…/TestInputs/ParamInput.txt</w:t>
+      </w:r>
+      <w:r>
+        <w:rPr>
+          <w:i/>
+          <w:iCs/>
+        </w:rPr>
+        <w:t>”</w:t>
+      </w:r>
+      <w:r>
+        <w:rPr>
+          <w:i/>
+          <w:iCs/>
+        </w:rPr>
         <w:t xml:space="preserve"> </w:t>
       </w:r>
       <w:r>
+        <w:t>and the</w:t>
+      </w:r>
+      <w:r>
+        <w:t xml:space="preserve"> </w:t>
+      </w:r>
+      <w:r>
         <w:t xml:space="preserve">data can </w:t>
       </w:r>
       <w:r>
         <w:t>be found in</w:t>
       </w:r>
       <w:r>
-        <w:t xml:space="preserve"> the folder …\Data\TestSim</w:t>
+        <w:t xml:space="preserve"> the folder </w:t>
+      </w:r>
+      <w:r>
+        <w:rPr>
+          <w:i/>
+          <w:iCs/>
+        </w:rPr>
+        <w:t>“</w:t>
+      </w:r>
+      <w:r>
+        <w:rPr>
+          <w:i/>
+          <w:iCs/>
+        </w:rPr>
+        <w:t>…</w:t>
+      </w:r>
+      <w:r>
+        <w:rPr>
+          <w:i/>
+          <w:iCs/>
+        </w:rPr>
+        <w:t>/TestInputs/Data/”</w:t>
       </w:r>
       <w:r>
         <w:t>. It shou</w:t>
       </w:r>
       <w:r>
-        <w:t>ld be titles “TestSim.Final.csv.”</w:t>
-      </w:r>
-      <w:r>
-        <w:t xml:space="preserve"> To view this file in ParaVIEW, open it through the folder icon, , in the top left and then click the apply button. If this is done correctly, a table of data should appear on the right side of the screen. To convert this data to something visual, click on the file on the right side of the screen to highlight it, then apply the tables to points filter. It can be found in Filters-&gt;Alphabetical. </w:t>
+        <w:t xml:space="preserve">ld be titles </w:t>
+      </w:r>
+      <w:r>
+        <w:rPr>
+          <w:i/>
+          <w:iCs/>
+        </w:rPr>
+        <w:t>“</w:t>
+      </w:r>
+      <w:r>
+        <w:rPr>
+          <w:i/>
+          <w:iCs/>
+        </w:rPr>
+        <w:t>TestSim.Solidification.Final.csv</w:t>
+      </w:r>
+      <w:r>
+        <w:rPr>
+          <w:i/>
+          <w:iCs/>
+        </w:rPr>
+        <w:t>”</w:t>
+      </w:r>
+      <w:r>
+        <w:rPr>
+          <w:i/>
+          <w:iCs/>
+        </w:rPr>
+        <w:t>.</w:t>
+      </w:r>
+    </w:p>
+    <w:p>
+      <w:pPr>
+        <w:ind w:firstLine="720"/>
+      </w:pPr>
+      <w:r>
+        <w:t>To view this file in ParaVIEW, open it through the folder icon</w:t>
+      </w:r>
+      <w:r>
+        <w:t xml:space="preserve"> i</w:t>
+      </w:r>
+      <w:r>
+        <w:t xml:space="preserve">n the top left and then click the apply button. If this is done correctly, a table of data should appear on the right side of the screen. To convert this data to something visual, click on the file on the right side of the screen to highlight it, then apply the tables to points filter. It can be found in Filters-&gt;Alphabetical. </w:t>
       </w:r>
     </w:p>
     <w:p>
@@ -7472,7 +8266,7 @@
 </file>
 
 <file path=word/endnotes.xml><?xml version="1.0" encoding="utf-8"?>
-<w:endnotes xmlns:wpc="http://schemas.microsoft.com/office/word/2010/wordprocessingCanvas" xmlns:cx="http://schemas.microsoft.com/office/drawing/2014/chartex" xmlns:cx1="http://schemas.microsoft.com/office/drawing/2015/9/8/chartex" xmlns:cx2="http://schemas.microsoft.com/office/drawing/2015/10/21/chartex" xmlns:cx3="http://schemas.microsoft.com/office/drawing/2016/5/9/chartex" xmlns:cx4="http://schemas.microsoft.com/office/drawing/2016/5/10/chartex" xmlns:cx5="http://schemas.microsoft.com/office/drawing/2016/5/11/chartex" xmlns:cx6="http://schemas.microsoft.com/office/drawing/2016/5/12/chartex" xmlns:cx7="http://schemas.microsoft.com/office/drawing/2016/5/13/chartex" xmlns:cx8="http://schemas.microsoft.com/office/drawing/2016/5/14/chartex" xmlns:mc="http://schemas.openxmlformats.org/markup-compatibility/2006" xmlns:aink="http://schemas.microsoft.com/office/drawing/2016/ink" xmlns:am3d="http://schemas.microsoft.com/office/drawing/2017/model3d" xmlns:o="urn:schemas-microsoft-com:office:office" xmlns:r="http://schemas.openxmlformats.org/officeDocument/2006/relationships" xmlns:m="http://schemas.openxmlformats.org/officeDocument/2006/math" xmlns:v="urn:schemas-microsoft-com:vml" xmlns:wp14="http://schemas.microsoft.com/office/word/2010/wordprocessingDrawing" xmlns:wp="http://schemas.openxmlformats.org/drawingml/2006/wordprocessingDrawing" xmlns:w10="urn:schemas-microsoft-com:office:word" xmlns:w="http://schemas.openxmlformats.org/wordprocessingml/2006/main" xmlns:w14="http://schemas.microsoft.com/office/word/2010/wordml" xmlns:w15="http://schemas.microsoft.com/office/word/2012/wordml" xmlns:w16cex="http://schemas.microsoft.com/office/word/2018/wordml/cex" xmlns:w16cid="http://schemas.microsoft.com/office/word/2016/wordml/cid" xmlns:w16="http://schemas.microsoft.com/office/word/2018/wordml" xmlns:w16se="http://schemas.microsoft.com/office/word/2015/wordml/symex" xmlns:wpg="http://schemas.microsoft.com/office/word/2010/wordprocessingGroup" xmlns:wpi="http://schemas.microsoft.com/office/word/2010/wordprocessingInk" xmlns:wne="http://schemas.microsoft.com/office/word/2006/wordml" xmlns:wps="http://schemas.microsoft.com/office/word/2010/wordprocessingShape" mc:Ignorable="w14 w15 w16se w16cid w16 w16cex wp14">
+<w:endnotes xmlns:wpc="http://schemas.microsoft.com/office/word/2010/wordprocessingCanvas" xmlns:cx="http://schemas.microsoft.com/office/drawing/2014/chartex" xmlns:cx1="http://schemas.microsoft.com/office/drawing/2015/9/8/chartex" xmlns:cx2="http://schemas.microsoft.com/office/drawing/2015/10/21/chartex" xmlns:cx3="http://schemas.microsoft.com/office/drawing/2016/5/9/chartex" xmlns:cx4="http://schemas.microsoft.com/office/drawing/2016/5/10/chartex" xmlns:cx5="http://schemas.microsoft.com/office/drawing/2016/5/11/chartex" xmlns:cx6="http://schemas.microsoft.com/office/drawing/2016/5/12/chartex" xmlns:cx7="http://schemas.microsoft.com/office/drawing/2016/5/13/chartex" xmlns:cx8="http://schemas.microsoft.com/office/drawing/2016/5/14/chartex" xmlns:mc="http://schemas.openxmlformats.org/markup-compatibility/2006" xmlns:aink="http://schemas.microsoft.com/office/drawing/2016/ink" xmlns:am3d="http://schemas.microsoft.com/office/drawing/2017/model3d" xmlns:o="urn:schemas-microsoft-com:office:office" xmlns:oel="http://schemas.microsoft.com/office/2019/extlst" xmlns:r="http://schemas.openxmlformats.org/officeDocument/2006/relationships" xmlns:m="http://schemas.openxmlformats.org/officeDocument/2006/math" xmlns:v="urn:schemas-microsoft-com:vml" xmlns:wp14="http://schemas.microsoft.com/office/word/2010/wordprocessingDrawing" xmlns:wp="http://schemas.openxmlformats.org/drawingml/2006/wordprocessingDrawing" xmlns:w10="urn:schemas-microsoft-com:office:word" xmlns:w="http://schemas.openxmlformats.org/wordprocessingml/2006/main" xmlns:w14="http://schemas.microsoft.com/office/word/2010/wordml" xmlns:w15="http://schemas.microsoft.com/office/word/2012/wordml" xmlns:w16cex="http://schemas.microsoft.com/office/word/2018/wordml/cex" xmlns:w16cid="http://schemas.microsoft.com/office/word/2016/wordml/cid" xmlns:w16="http://schemas.microsoft.com/office/word/2018/wordml" xmlns:w16sdtdh="http://schemas.microsoft.com/office/word/2020/wordml/sdtdatahash" xmlns:w16se="http://schemas.microsoft.com/office/word/2015/wordml/symex" xmlns:wpg="http://schemas.microsoft.com/office/word/2010/wordprocessingGroup" xmlns:wpi="http://schemas.microsoft.com/office/word/2010/wordprocessingInk" xmlns:wne="http://schemas.microsoft.com/office/word/2006/wordml" xmlns:wps="http://schemas.microsoft.com/office/word/2010/wordprocessingShape" mc:Ignorable="w14 w15 w16se w16cid w16 w16cex w16sdtdh wp14">
   <w:endnote w:type="separator" w:id="-1">
     <w:p>
       <w:pPr>
@@ -7497,7 +8291,7 @@
 </file>
 
 <file path=word/footnotes.xml><?xml version="1.0" encoding="utf-8"?>
-<w:footnotes xmlns:wpc="http://schemas.microsoft.com/office/word/2010/wordprocessingCanvas" xmlns:cx="http://schemas.microsoft.com/office/drawing/2014/chartex" xmlns:cx1="http://schemas.microsoft.com/office/drawing/2015/9/8/chartex" xmlns:cx2="http://schemas.microsoft.com/office/drawing/2015/10/21/chartex" xmlns:cx3="http://schemas.microsoft.com/office/drawing/2016/5/9/chartex" xmlns:cx4="http://schemas.microsoft.com/office/drawing/2016/5/10/chartex" xmlns:cx5="http://schemas.microsoft.com/office/drawing/2016/5/11/chartex" xmlns:cx6="http://schemas.microsoft.com/office/drawing/2016/5/12/chartex" xmlns:cx7="http://schemas.microsoft.com/office/drawing/2016/5/13/chartex" xmlns:cx8="http://schemas.microsoft.com/office/drawing/2016/5/14/chartex" xmlns:mc="http://schemas.openxmlformats.org/markup-compatibility/2006" xmlns:aink="http://schemas.microsoft.com/office/drawing/2016/ink" xmlns:am3d="http://schemas.microsoft.com/office/drawing/2017/model3d" xmlns:o="urn:schemas-microsoft-com:office:office" xmlns:r="http://schemas.openxmlformats.org/officeDocument/2006/relationships" xmlns:m="http://schemas.openxmlformats.org/officeDocument/2006/math" xmlns:v="urn:schemas-microsoft-com:vml" xmlns:wp14="http://schemas.microsoft.com/office/word/2010/wordprocessingDrawing" xmlns:wp="http://schemas.openxmlformats.org/drawingml/2006/wordprocessingDrawing" xmlns:w10="urn:schemas-microsoft-com:office:word" xmlns:w="http://schemas.openxmlformats.org/wordprocessingml/2006/main" xmlns:w14="http://schemas.microsoft.com/office/word/2010/wordml" xmlns:w15="http://schemas.microsoft.com/office/word/2012/wordml" xmlns:w16cex="http://schemas.microsoft.com/office/word/2018/wordml/cex" xmlns:w16cid="http://schemas.microsoft.com/office/word/2016/wordml/cid" xmlns:w16="http://schemas.microsoft.com/office/word/2018/wordml" xmlns:w16se="http://schemas.microsoft.com/office/word/2015/wordml/symex" xmlns:wpg="http://schemas.microsoft.com/office/word/2010/wordprocessingGroup" xmlns:wpi="http://schemas.microsoft.com/office/word/2010/wordprocessingInk" xmlns:wne="http://schemas.microsoft.com/office/word/2006/wordml" xmlns:wps="http://schemas.microsoft.com/office/word/2010/wordprocessingShape" mc:Ignorable="w14 w15 w16se w16cid w16 w16cex wp14">
+<w:footnotes xmlns:wpc="http://schemas.microsoft.com/office/word/2010/wordprocessingCanvas" xmlns:cx="http://schemas.microsoft.com/office/drawing/2014/chartex" xmlns:cx1="http://schemas.microsoft.com/office/drawing/2015/9/8/chartex" xmlns:cx2="http://schemas.microsoft.com/office/drawing/2015/10/21/chartex" xmlns:cx3="http://schemas.microsoft.com/office/drawing/2016/5/9/chartex" xmlns:cx4="http://schemas.microsoft.com/office/drawing/2016/5/10/chartex" xmlns:cx5="http://schemas.microsoft.com/office/drawing/2016/5/11/chartex" xmlns:cx6="http://schemas.microsoft.com/office/drawing/2016/5/12/chartex" xmlns:cx7="http://schemas.microsoft.com/office/drawing/2016/5/13/chartex" xmlns:cx8="http://schemas.microsoft.com/office/drawing/2016/5/14/chartex" xmlns:mc="http://schemas.openxmlformats.org/markup-compatibility/2006" xmlns:aink="http://schemas.microsoft.com/office/drawing/2016/ink" xmlns:am3d="http://schemas.microsoft.com/office/drawing/2017/model3d" xmlns:o="urn:schemas-microsoft-com:office:office" xmlns:oel="http://schemas.microsoft.com/office/2019/extlst" xmlns:r="http://schemas.openxmlformats.org/officeDocument/2006/relationships" xmlns:m="http://schemas.openxmlformats.org/officeDocument/2006/math" xmlns:v="urn:schemas-microsoft-com:vml" xmlns:wp14="http://schemas.microsoft.com/office/word/2010/wordprocessingDrawing" xmlns:wp="http://schemas.openxmlformats.org/drawingml/2006/wordprocessingDrawing" xmlns:w10="urn:schemas-microsoft-com:office:word" xmlns:w="http://schemas.openxmlformats.org/wordprocessingml/2006/main" xmlns:w14="http://schemas.microsoft.com/office/word/2010/wordml" xmlns:w15="http://schemas.microsoft.com/office/word/2012/wordml" xmlns:w16cex="http://schemas.microsoft.com/office/word/2018/wordml/cex" xmlns:w16cid="http://schemas.microsoft.com/office/word/2016/wordml/cid" xmlns:w16="http://schemas.microsoft.com/office/word/2018/wordml" xmlns:w16sdtdh="http://schemas.microsoft.com/office/word/2020/wordml/sdtdatahash" xmlns:w16se="http://schemas.microsoft.com/office/word/2015/wordml/symex" xmlns:wpg="http://schemas.microsoft.com/office/word/2010/wordprocessingGroup" xmlns:wpi="http://schemas.microsoft.com/office/word/2010/wordprocessingInk" xmlns:wne="http://schemas.microsoft.com/office/word/2006/wordml" xmlns:wps="http://schemas.microsoft.com/office/word/2010/wordprocessingShape" mc:Ignorable="w14 w15 w16se w16cid w16 w16cex w16sdtdh wp14">
   <w:footnote w:type="separator" w:id="-1">
     <w:p>
       <w:pPr>
@@ -7522,7 +8316,7 @@
 </file>
 
 <file path=word/numbering.xml><?xml version="1.0" encoding="utf-8"?>
-<w:numbering xmlns:wpc="http://schemas.microsoft.com/office/word/2010/wordprocessingCanvas" xmlns:cx="http://schemas.microsoft.com/office/drawing/2014/chartex" xmlns:cx1="http://schemas.microsoft.com/office/drawing/2015/9/8/chartex" xmlns:cx2="http://schemas.microsoft.com/office/drawing/2015/10/21/chartex" xmlns:cx3="http://schemas.microsoft.com/office/drawing/2016/5/9/chartex" xmlns:cx4="http://schemas.microsoft.com/office/drawing/2016/5/10/chartex" xmlns:cx5="http://schemas.microsoft.com/office/drawing/2016/5/11/chartex" xmlns:cx6="http://schemas.microsoft.com/office/drawing/2016/5/12/chartex" xmlns:cx7="http://schemas.microsoft.com/office/drawing/2016/5/13/chartex" xmlns:cx8="http://schemas.microsoft.com/office/drawing/2016/5/14/chartex" xmlns:mc="http://schemas.openxmlformats.org/markup-compatibility/2006" xmlns:aink="http://schemas.microsoft.com/office/drawing/2016/ink" xmlns:am3d="http://schemas.microsoft.com/office/drawing/2017/model3d" xmlns:o="urn:schemas-microsoft-com:office:office" xmlns:r="http://schemas.openxmlformats.org/officeDocument/2006/relationships" xmlns:m="http://schemas.openxmlformats.org/officeDocument/2006/math" xmlns:v="urn:schemas-microsoft-com:vml" xmlns:wp14="http://schemas.microsoft.com/office/word/2010/wordprocessingDrawing" xmlns:wp="http://schemas.openxmlformats.org/drawingml/2006/wordprocessingDrawing" xmlns:w10="urn:schemas-microsoft-com:office:word" xmlns:w="http://schemas.openxmlformats.org/wordprocessingml/2006/main" xmlns:w14="http://schemas.microsoft.com/office/word/2010/wordml" xmlns:w15="http://schemas.microsoft.com/office/word/2012/wordml" xmlns:w16cex="http://schemas.microsoft.com/office/word/2018/wordml/cex" xmlns:w16cid="http://schemas.microsoft.com/office/word/2016/wordml/cid" xmlns:w16="http://schemas.microsoft.com/office/word/2018/wordml" xmlns:w16se="http://schemas.microsoft.com/office/word/2015/wordml/symex" xmlns:wpg="http://schemas.microsoft.com/office/word/2010/wordprocessingGroup" xmlns:wpi="http://schemas.microsoft.com/office/word/2010/wordprocessingInk" xmlns:wne="http://schemas.microsoft.com/office/word/2006/wordml" xmlns:wps="http://schemas.microsoft.com/office/word/2010/wordprocessingShape" mc:Ignorable="w14 w15 w16se w16cid w16 w16cex wp14">
+<w:numbering xmlns:wpc="http://schemas.microsoft.com/office/word/2010/wordprocessingCanvas" xmlns:cx="http://schemas.microsoft.com/office/drawing/2014/chartex" xmlns:cx1="http://schemas.microsoft.com/office/drawing/2015/9/8/chartex" xmlns:cx2="http://schemas.microsoft.com/office/drawing/2015/10/21/chartex" xmlns:cx3="http://schemas.microsoft.com/office/drawing/2016/5/9/chartex" xmlns:cx4="http://schemas.microsoft.com/office/drawing/2016/5/10/chartex" xmlns:cx5="http://schemas.microsoft.com/office/drawing/2016/5/11/chartex" xmlns:cx6="http://schemas.microsoft.com/office/drawing/2016/5/12/chartex" xmlns:cx7="http://schemas.microsoft.com/office/drawing/2016/5/13/chartex" xmlns:cx8="http://schemas.microsoft.com/office/drawing/2016/5/14/chartex" xmlns:mc="http://schemas.openxmlformats.org/markup-compatibility/2006" xmlns:aink="http://schemas.microsoft.com/office/drawing/2016/ink" xmlns:am3d="http://schemas.microsoft.com/office/drawing/2017/model3d" xmlns:o="urn:schemas-microsoft-com:office:office" xmlns:oel="http://schemas.microsoft.com/office/2019/extlst" xmlns:r="http://schemas.openxmlformats.org/officeDocument/2006/relationships" xmlns:m="http://schemas.openxmlformats.org/officeDocument/2006/math" xmlns:v="urn:schemas-microsoft-com:vml" xmlns:wp14="http://schemas.microsoft.com/office/word/2010/wordprocessingDrawing" xmlns:wp="http://schemas.openxmlformats.org/drawingml/2006/wordprocessingDrawing" xmlns:w10="urn:schemas-microsoft-com:office:word" xmlns:w="http://schemas.openxmlformats.org/wordprocessingml/2006/main" xmlns:w14="http://schemas.microsoft.com/office/word/2010/wordml" xmlns:w15="http://schemas.microsoft.com/office/word/2012/wordml" xmlns:w16cex="http://schemas.microsoft.com/office/word/2018/wordml/cex" xmlns:w16cid="http://schemas.microsoft.com/office/word/2016/wordml/cid" xmlns:w16="http://schemas.microsoft.com/office/word/2018/wordml" xmlns:w16sdtdh="http://schemas.microsoft.com/office/word/2020/wordml/sdtdatahash" xmlns:w16se="http://schemas.microsoft.com/office/word/2015/wordml/symex" xmlns:wpg="http://schemas.microsoft.com/office/word/2010/wordprocessingGroup" xmlns:wpi="http://schemas.microsoft.com/office/word/2010/wordprocessingInk" xmlns:wne="http://schemas.microsoft.com/office/word/2006/wordml" xmlns:wps="http://schemas.microsoft.com/office/word/2010/wordprocessingShape" mc:Ignorable="w14 w15 w16se w16cid w16 w16cex w16sdtdh wp14">
   <w:abstractNum w:abstractNumId="0" w15:restartNumberingAfterBreak="0">
     <w:nsid w:val="00463B4E"/>
     <w:multiLevelType w:val="hybridMultilevel"/>
@@ -7785,6 +8579,92 @@
     </w:lvl>
   </w:abstractNum>
   <w:abstractNum w:abstractNumId="3" w15:restartNumberingAfterBreak="0">
+    <w:nsid w:val="0B073045"/>
+    <w:multiLevelType w:val="hybridMultilevel"/>
+    <w:tmpl w:val="F05ECB36"/>
+    <w:lvl w:ilvl="0" w:tplc="FFFFFFFF">
+      <w:start w:val="1"/>
+      <w:numFmt w:val="lowerRoman"/>
+      <w:lvlText w:val="%1."/>
+      <w:lvlJc w:val="right"/>
+      <w:pPr>
+        <w:ind w:left="1980" w:hanging="360"/>
+      </w:pPr>
+    </w:lvl>
+    <w:lvl w:ilvl="1" w:tplc="FFFFFFFF">
+      <w:start w:val="1"/>
+      <w:numFmt w:val="lowerLetter"/>
+      <w:lvlText w:val="%2."/>
+      <w:lvlJc w:val="left"/>
+      <w:pPr>
+        <w:ind w:left="2700" w:hanging="360"/>
+      </w:pPr>
+    </w:lvl>
+    <w:lvl w:ilvl="2" w:tplc="FFFFFFFF" w:tentative="1">
+      <w:start w:val="1"/>
+      <w:numFmt w:val="lowerRoman"/>
+      <w:lvlText w:val="%3."/>
+      <w:lvlJc w:val="right"/>
+      <w:pPr>
+        <w:ind w:left="3420" w:hanging="180"/>
+      </w:pPr>
+    </w:lvl>
+    <w:lvl w:ilvl="3" w:tplc="FFFFFFFF">
+      <w:start w:val="1"/>
+      <w:numFmt w:val="decimal"/>
+      <w:lvlText w:val="%4."/>
+      <w:lvlJc w:val="left"/>
+      <w:pPr>
+        <w:ind w:left="4140" w:hanging="360"/>
+      </w:pPr>
+    </w:lvl>
+    <w:lvl w:ilvl="4" w:tplc="FFFFFFFF" w:tentative="1">
+      <w:start w:val="1"/>
+      <w:numFmt w:val="lowerLetter"/>
+      <w:lvlText w:val="%5."/>
+      <w:lvlJc w:val="left"/>
+      <w:pPr>
+        <w:ind w:left="4860" w:hanging="360"/>
+      </w:pPr>
+    </w:lvl>
+    <w:lvl w:ilvl="5" w:tplc="FFFFFFFF" w:tentative="1">
+      <w:start w:val="1"/>
+      <w:numFmt w:val="lowerRoman"/>
+      <w:lvlText w:val="%6."/>
+      <w:lvlJc w:val="right"/>
+      <w:pPr>
+        <w:ind w:left="5580" w:hanging="180"/>
+      </w:pPr>
+    </w:lvl>
+    <w:lvl w:ilvl="6" w:tplc="FFFFFFFF" w:tentative="1">
+      <w:start w:val="1"/>
+      <w:numFmt w:val="decimal"/>
+      <w:lvlText w:val="%7."/>
+      <w:lvlJc w:val="left"/>
+      <w:pPr>
+        <w:ind w:left="6300" w:hanging="360"/>
+      </w:pPr>
+    </w:lvl>
+    <w:lvl w:ilvl="7" w:tplc="FFFFFFFF" w:tentative="1">
+      <w:start w:val="1"/>
+      <w:numFmt w:val="lowerLetter"/>
+      <w:lvlText w:val="%8."/>
+      <w:lvlJc w:val="left"/>
+      <w:pPr>
+        <w:ind w:left="7020" w:hanging="360"/>
+      </w:pPr>
+    </w:lvl>
+    <w:lvl w:ilvl="8" w:tplc="FFFFFFFF" w:tentative="1">
+      <w:start w:val="1"/>
+      <w:numFmt w:val="lowerRoman"/>
+      <w:lvlText w:val="%9."/>
+      <w:lvlJc w:val="right"/>
+      <w:pPr>
+        <w:ind w:left="7740" w:hanging="180"/>
+      </w:pPr>
+    </w:lvl>
+  </w:abstractNum>
+  <w:abstractNum w:abstractNumId="4" w15:restartNumberingAfterBreak="0">
     <w:nsid w:val="0EDE02C2"/>
     <w:multiLevelType w:val="hybridMultilevel"/>
     <w:tmpl w:val="86C84126"/>
@@ -7870,7 +8750,7 @@
       </w:pPr>
     </w:lvl>
   </w:abstractNum>
-  <w:abstractNum w:abstractNumId="4" w15:restartNumberingAfterBreak="0">
+  <w:abstractNum w:abstractNumId="5" w15:restartNumberingAfterBreak="0">
     <w:nsid w:val="11884A81"/>
     <w:multiLevelType w:val="hybridMultilevel"/>
     <w:tmpl w:val="D25E0294"/>
@@ -7962,7 +8842,7 @@
       </w:pPr>
     </w:lvl>
   </w:abstractNum>
-  <w:abstractNum w:abstractNumId="5" w15:restartNumberingAfterBreak="0">
+  <w:abstractNum w:abstractNumId="6" w15:restartNumberingAfterBreak="0">
     <w:nsid w:val="13473C30"/>
     <w:multiLevelType w:val="hybridMultilevel"/>
     <w:tmpl w:val="E4960EFC"/>
@@ -8051,7 +8931,96 @@
       </w:pPr>
     </w:lvl>
   </w:abstractNum>
-  <w:abstractNum w:abstractNumId="6" w15:restartNumberingAfterBreak="0">
+  <w:abstractNum w:abstractNumId="7" w15:restartNumberingAfterBreak="0">
+    <w:nsid w:val="1532515F"/>
+    <w:multiLevelType w:val="hybridMultilevel"/>
+    <w:tmpl w:val="DCE01590"/>
+    <w:lvl w:ilvl="0" w:tplc="A12CA978">
+      <w:start w:val="3"/>
+      <w:numFmt w:val="lowerLetter"/>
+      <w:lvlText w:val="%1."/>
+      <w:lvlJc w:val="left"/>
+      <w:pPr>
+        <w:ind w:left="1080" w:hanging="360"/>
+      </w:pPr>
+      <w:rPr>
+        <w:rFonts w:hint="default"/>
+      </w:rPr>
+    </w:lvl>
+    <w:lvl w:ilvl="1" w:tplc="04090019">
+      <w:start w:val="1"/>
+      <w:numFmt w:val="lowerLetter"/>
+      <w:lvlText w:val="%2."/>
+      <w:lvlJc w:val="left"/>
+      <w:pPr>
+        <w:ind w:left="1440" w:hanging="360"/>
+      </w:pPr>
+    </w:lvl>
+    <w:lvl w:ilvl="2" w:tplc="0409001B">
+      <w:start w:val="1"/>
+      <w:numFmt w:val="lowerRoman"/>
+      <w:lvlText w:val="%3."/>
+      <w:lvlJc w:val="right"/>
+      <w:pPr>
+        <w:ind w:left="2160" w:hanging="180"/>
+      </w:pPr>
+    </w:lvl>
+    <w:lvl w:ilvl="3" w:tplc="0409000F" w:tentative="1">
+      <w:start w:val="1"/>
+      <w:numFmt w:val="decimal"/>
+      <w:lvlText w:val="%4."/>
+      <w:lvlJc w:val="left"/>
+      <w:pPr>
+        <w:ind w:left="2880" w:hanging="360"/>
+      </w:pPr>
+    </w:lvl>
+    <w:lvl w:ilvl="4" w:tplc="04090019" w:tentative="1">
+      <w:start w:val="1"/>
+      <w:numFmt w:val="lowerLetter"/>
+      <w:lvlText w:val="%5."/>
+      <w:lvlJc w:val="left"/>
+      <w:pPr>
+        <w:ind w:left="3600" w:hanging="360"/>
+      </w:pPr>
+    </w:lvl>
+    <w:lvl w:ilvl="5" w:tplc="0409001B" w:tentative="1">
+      <w:start w:val="1"/>
+      <w:numFmt w:val="lowerRoman"/>
+      <w:lvlText w:val="%6."/>
+      <w:lvlJc w:val="right"/>
+      <w:pPr>
+        <w:ind w:left="4320" w:hanging="180"/>
+      </w:pPr>
+    </w:lvl>
+    <w:lvl w:ilvl="6" w:tplc="0409000F" w:tentative="1">
+      <w:start w:val="1"/>
+      <w:numFmt w:val="decimal"/>
+      <w:lvlText w:val="%7."/>
+      <w:lvlJc w:val="left"/>
+      <w:pPr>
+        <w:ind w:left="5040" w:hanging="360"/>
+      </w:pPr>
+    </w:lvl>
+    <w:lvl w:ilvl="7" w:tplc="04090019" w:tentative="1">
+      <w:start w:val="1"/>
+      <w:numFmt w:val="lowerLetter"/>
+      <w:lvlText w:val="%8."/>
+      <w:lvlJc w:val="left"/>
+      <w:pPr>
+        <w:ind w:left="5760" w:hanging="360"/>
+      </w:pPr>
+    </w:lvl>
+    <w:lvl w:ilvl="8" w:tplc="0409001B" w:tentative="1">
+      <w:start w:val="1"/>
+      <w:numFmt w:val="lowerRoman"/>
+      <w:lvlText w:val="%9."/>
+      <w:lvlJc w:val="right"/>
+      <w:pPr>
+        <w:ind w:left="6480" w:hanging="180"/>
+      </w:pPr>
+    </w:lvl>
+  </w:abstractNum>
+  <w:abstractNum w:abstractNumId="8" w15:restartNumberingAfterBreak="0">
     <w:nsid w:val="1C993EB5"/>
     <w:multiLevelType w:val="hybridMultilevel"/>
     <w:tmpl w:val="F05ECB36"/>
@@ -8137,7 +9106,179 @@
       </w:pPr>
     </w:lvl>
   </w:abstractNum>
-  <w:abstractNum w:abstractNumId="7" w15:restartNumberingAfterBreak="0">
+  <w:abstractNum w:abstractNumId="9" w15:restartNumberingAfterBreak="0">
+    <w:nsid w:val="26774E8F"/>
+    <w:multiLevelType w:val="hybridMultilevel"/>
+    <w:tmpl w:val="F05ECB36"/>
+    <w:lvl w:ilvl="0" w:tplc="FFFFFFFF">
+      <w:start w:val="1"/>
+      <w:numFmt w:val="lowerRoman"/>
+      <w:lvlText w:val="%1."/>
+      <w:lvlJc w:val="right"/>
+      <w:pPr>
+        <w:ind w:left="1980" w:hanging="360"/>
+      </w:pPr>
+    </w:lvl>
+    <w:lvl w:ilvl="1" w:tplc="FFFFFFFF" w:tentative="1">
+      <w:start w:val="1"/>
+      <w:numFmt w:val="lowerLetter"/>
+      <w:lvlText w:val="%2."/>
+      <w:lvlJc w:val="left"/>
+      <w:pPr>
+        <w:ind w:left="2700" w:hanging="360"/>
+      </w:pPr>
+    </w:lvl>
+    <w:lvl w:ilvl="2" w:tplc="FFFFFFFF" w:tentative="1">
+      <w:start w:val="1"/>
+      <w:numFmt w:val="lowerRoman"/>
+      <w:lvlText w:val="%3."/>
+      <w:lvlJc w:val="right"/>
+      <w:pPr>
+        <w:ind w:left="3420" w:hanging="180"/>
+      </w:pPr>
+    </w:lvl>
+    <w:lvl w:ilvl="3" w:tplc="FFFFFFFF" w:tentative="1">
+      <w:start w:val="1"/>
+      <w:numFmt w:val="decimal"/>
+      <w:lvlText w:val="%4."/>
+      <w:lvlJc w:val="left"/>
+      <w:pPr>
+        <w:ind w:left="4140" w:hanging="360"/>
+      </w:pPr>
+    </w:lvl>
+    <w:lvl w:ilvl="4" w:tplc="FFFFFFFF" w:tentative="1">
+      <w:start w:val="1"/>
+      <w:numFmt w:val="lowerLetter"/>
+      <w:lvlText w:val="%5."/>
+      <w:lvlJc w:val="left"/>
+      <w:pPr>
+        <w:ind w:left="4860" w:hanging="360"/>
+      </w:pPr>
+    </w:lvl>
+    <w:lvl w:ilvl="5" w:tplc="FFFFFFFF" w:tentative="1">
+      <w:start w:val="1"/>
+      <w:numFmt w:val="lowerRoman"/>
+      <w:lvlText w:val="%6."/>
+      <w:lvlJc w:val="right"/>
+      <w:pPr>
+        <w:ind w:left="5580" w:hanging="180"/>
+      </w:pPr>
+    </w:lvl>
+    <w:lvl w:ilvl="6" w:tplc="FFFFFFFF" w:tentative="1">
+      <w:start w:val="1"/>
+      <w:numFmt w:val="decimal"/>
+      <w:lvlText w:val="%7."/>
+      <w:lvlJc w:val="left"/>
+      <w:pPr>
+        <w:ind w:left="6300" w:hanging="360"/>
+      </w:pPr>
+    </w:lvl>
+    <w:lvl w:ilvl="7" w:tplc="FFFFFFFF" w:tentative="1">
+      <w:start w:val="1"/>
+      <w:numFmt w:val="lowerLetter"/>
+      <w:lvlText w:val="%8."/>
+      <w:lvlJc w:val="left"/>
+      <w:pPr>
+        <w:ind w:left="7020" w:hanging="360"/>
+      </w:pPr>
+    </w:lvl>
+    <w:lvl w:ilvl="8" w:tplc="FFFFFFFF" w:tentative="1">
+      <w:start w:val="1"/>
+      <w:numFmt w:val="lowerRoman"/>
+      <w:lvlText w:val="%9."/>
+      <w:lvlJc w:val="right"/>
+      <w:pPr>
+        <w:ind w:left="7740" w:hanging="180"/>
+      </w:pPr>
+    </w:lvl>
+  </w:abstractNum>
+  <w:abstractNum w:abstractNumId="10" w15:restartNumberingAfterBreak="0">
+    <w:nsid w:val="27C611B8"/>
+    <w:multiLevelType w:val="hybridMultilevel"/>
+    <w:tmpl w:val="A296EB72"/>
+    <w:lvl w:ilvl="0" w:tplc="FFFFFFFF">
+      <w:start w:val="1"/>
+      <w:numFmt w:val="lowerLetter"/>
+      <w:lvlText w:val="%1."/>
+      <w:lvlJc w:val="left"/>
+      <w:pPr>
+        <w:ind w:left="1080" w:hanging="360"/>
+      </w:pPr>
+    </w:lvl>
+    <w:lvl w:ilvl="1" w:tplc="FFFFFFFF" w:tentative="1">
+      <w:start w:val="1"/>
+      <w:numFmt w:val="lowerLetter"/>
+      <w:lvlText w:val="%2."/>
+      <w:lvlJc w:val="left"/>
+      <w:pPr>
+        <w:ind w:left="1800" w:hanging="360"/>
+      </w:pPr>
+    </w:lvl>
+    <w:lvl w:ilvl="2" w:tplc="FFFFFFFF" w:tentative="1">
+      <w:start w:val="1"/>
+      <w:numFmt w:val="lowerRoman"/>
+      <w:lvlText w:val="%3."/>
+      <w:lvlJc w:val="right"/>
+      <w:pPr>
+        <w:ind w:left="2520" w:hanging="180"/>
+      </w:pPr>
+    </w:lvl>
+    <w:lvl w:ilvl="3" w:tplc="FFFFFFFF" w:tentative="1">
+      <w:start w:val="1"/>
+      <w:numFmt w:val="decimal"/>
+      <w:lvlText w:val="%4."/>
+      <w:lvlJc w:val="left"/>
+      <w:pPr>
+        <w:ind w:left="3240" w:hanging="360"/>
+      </w:pPr>
+    </w:lvl>
+    <w:lvl w:ilvl="4" w:tplc="FFFFFFFF" w:tentative="1">
+      <w:start w:val="1"/>
+      <w:numFmt w:val="lowerLetter"/>
+      <w:lvlText w:val="%5."/>
+      <w:lvlJc w:val="left"/>
+      <w:pPr>
+        <w:ind w:left="3960" w:hanging="360"/>
+      </w:pPr>
+    </w:lvl>
+    <w:lvl w:ilvl="5" w:tplc="FFFFFFFF" w:tentative="1">
+      <w:start w:val="1"/>
+      <w:numFmt w:val="lowerRoman"/>
+      <w:lvlText w:val="%6."/>
+      <w:lvlJc w:val="right"/>
+      <w:pPr>
+        <w:ind w:left="4680" w:hanging="180"/>
+      </w:pPr>
+    </w:lvl>
+    <w:lvl w:ilvl="6" w:tplc="FFFFFFFF" w:tentative="1">
+      <w:start w:val="1"/>
+      <w:numFmt w:val="decimal"/>
+      <w:lvlText w:val="%7."/>
+      <w:lvlJc w:val="left"/>
+      <w:pPr>
+        <w:ind w:left="5400" w:hanging="360"/>
+      </w:pPr>
+    </w:lvl>
+    <w:lvl w:ilvl="7" w:tplc="FFFFFFFF" w:tentative="1">
+      <w:start w:val="1"/>
+      <w:numFmt w:val="lowerLetter"/>
+      <w:lvlText w:val="%8."/>
+      <w:lvlJc w:val="left"/>
+      <w:pPr>
+        <w:ind w:left="6120" w:hanging="360"/>
+      </w:pPr>
+    </w:lvl>
+    <w:lvl w:ilvl="8" w:tplc="FFFFFFFF" w:tentative="1">
+      <w:start w:val="1"/>
+      <w:numFmt w:val="lowerRoman"/>
+      <w:lvlText w:val="%9."/>
+      <w:lvlJc w:val="right"/>
+      <w:pPr>
+        <w:ind w:left="6840" w:hanging="180"/>
+      </w:pPr>
+    </w:lvl>
+  </w:abstractNum>
+  <w:abstractNum w:abstractNumId="11" w15:restartNumberingAfterBreak="0">
     <w:nsid w:val="374D3DCF"/>
     <w:multiLevelType w:val="hybridMultilevel"/>
     <w:tmpl w:val="F05ECB36"/>
@@ -8223,7 +9364,7 @@
       </w:pPr>
     </w:lvl>
   </w:abstractNum>
-  <w:abstractNum w:abstractNumId="8" w15:restartNumberingAfterBreak="0">
+  <w:abstractNum w:abstractNumId="12" w15:restartNumberingAfterBreak="0">
     <w:nsid w:val="398D1F4E"/>
     <w:multiLevelType w:val="hybridMultilevel"/>
     <w:tmpl w:val="493C0460"/>
@@ -8309,7 +9450,7 @@
       </w:pPr>
     </w:lvl>
   </w:abstractNum>
-  <w:abstractNum w:abstractNumId="9" w15:restartNumberingAfterBreak="0">
+  <w:abstractNum w:abstractNumId="13" w15:restartNumberingAfterBreak="0">
     <w:nsid w:val="3E477A57"/>
     <w:multiLevelType w:val="hybridMultilevel"/>
     <w:tmpl w:val="386C03B6"/>
@@ -8395,7 +9536,93 @@
       </w:pPr>
     </w:lvl>
   </w:abstractNum>
-  <w:abstractNum w:abstractNumId="10" w15:restartNumberingAfterBreak="0">
+  <w:abstractNum w:abstractNumId="14" w15:restartNumberingAfterBreak="0">
+    <w:nsid w:val="3F544B45"/>
+    <w:multiLevelType w:val="hybridMultilevel"/>
+    <w:tmpl w:val="F05ECB36"/>
+    <w:lvl w:ilvl="0" w:tplc="FFFFFFFF">
+      <w:start w:val="1"/>
+      <w:numFmt w:val="lowerRoman"/>
+      <w:lvlText w:val="%1."/>
+      <w:lvlJc w:val="right"/>
+      <w:pPr>
+        <w:ind w:left="1980" w:hanging="360"/>
+      </w:pPr>
+    </w:lvl>
+    <w:lvl w:ilvl="1" w:tplc="FFFFFFFF">
+      <w:start w:val="1"/>
+      <w:numFmt w:val="lowerLetter"/>
+      <w:lvlText w:val="%2."/>
+      <w:lvlJc w:val="left"/>
+      <w:pPr>
+        <w:ind w:left="2700" w:hanging="360"/>
+      </w:pPr>
+    </w:lvl>
+    <w:lvl w:ilvl="2" w:tplc="FFFFFFFF" w:tentative="1">
+      <w:start w:val="1"/>
+      <w:numFmt w:val="lowerRoman"/>
+      <w:lvlText w:val="%3."/>
+      <w:lvlJc w:val="right"/>
+      <w:pPr>
+        <w:ind w:left="3420" w:hanging="180"/>
+      </w:pPr>
+    </w:lvl>
+    <w:lvl w:ilvl="3" w:tplc="FFFFFFFF">
+      <w:start w:val="1"/>
+      <w:numFmt w:val="decimal"/>
+      <w:lvlText w:val="%4."/>
+      <w:lvlJc w:val="left"/>
+      <w:pPr>
+        <w:ind w:left="4140" w:hanging="360"/>
+      </w:pPr>
+    </w:lvl>
+    <w:lvl w:ilvl="4" w:tplc="FFFFFFFF" w:tentative="1">
+      <w:start w:val="1"/>
+      <w:numFmt w:val="lowerLetter"/>
+      <w:lvlText w:val="%5."/>
+      <w:lvlJc w:val="left"/>
+      <w:pPr>
+        <w:ind w:left="4860" w:hanging="360"/>
+      </w:pPr>
+    </w:lvl>
+    <w:lvl w:ilvl="5" w:tplc="FFFFFFFF" w:tentative="1">
+      <w:start w:val="1"/>
+      <w:numFmt w:val="lowerRoman"/>
+      <w:lvlText w:val="%6."/>
+      <w:lvlJc w:val="right"/>
+      <w:pPr>
+        <w:ind w:left="5580" w:hanging="180"/>
+      </w:pPr>
+    </w:lvl>
+    <w:lvl w:ilvl="6" w:tplc="FFFFFFFF" w:tentative="1">
+      <w:start w:val="1"/>
+      <w:numFmt w:val="decimal"/>
+      <w:lvlText w:val="%7."/>
+      <w:lvlJc w:val="left"/>
+      <w:pPr>
+        <w:ind w:left="6300" w:hanging="360"/>
+      </w:pPr>
+    </w:lvl>
+    <w:lvl w:ilvl="7" w:tplc="FFFFFFFF" w:tentative="1">
+      <w:start w:val="1"/>
+      <w:numFmt w:val="lowerLetter"/>
+      <w:lvlText w:val="%8."/>
+      <w:lvlJc w:val="left"/>
+      <w:pPr>
+        <w:ind w:left="7020" w:hanging="360"/>
+      </w:pPr>
+    </w:lvl>
+    <w:lvl w:ilvl="8" w:tplc="FFFFFFFF" w:tentative="1">
+      <w:start w:val="1"/>
+      <w:numFmt w:val="lowerRoman"/>
+      <w:lvlText w:val="%9."/>
+      <w:lvlJc w:val="right"/>
+      <w:pPr>
+        <w:ind w:left="7740" w:hanging="180"/>
+      </w:pPr>
+    </w:lvl>
+  </w:abstractNum>
+  <w:abstractNum w:abstractNumId="15" w15:restartNumberingAfterBreak="0">
     <w:nsid w:val="41C01D89"/>
     <w:multiLevelType w:val="hybridMultilevel"/>
     <w:tmpl w:val="805CB60E"/>
@@ -8481,7 +9708,7 @@
       </w:pPr>
     </w:lvl>
   </w:abstractNum>
-  <w:abstractNum w:abstractNumId="11" w15:restartNumberingAfterBreak="0">
+  <w:abstractNum w:abstractNumId="16" w15:restartNumberingAfterBreak="0">
     <w:nsid w:val="45255FB8"/>
     <w:multiLevelType w:val="hybridMultilevel"/>
     <w:tmpl w:val="DEA02CE6"/>
@@ -8494,13 +9721,13 @@
         <w:ind w:left="1080" w:hanging="360"/>
       </w:pPr>
     </w:lvl>
-    <w:lvl w:ilvl="1" w:tplc="04090019" w:tentative="1">
+    <w:lvl w:ilvl="1" w:tplc="04090019">
       <w:start w:val="1"/>
       <w:numFmt w:val="lowerLetter"/>
       <w:lvlText w:val="%2."/>
       <w:lvlJc w:val="left"/>
       <w:pPr>
-        <w:ind w:left="1800" w:hanging="360"/>
+        <w:ind w:left="1710" w:hanging="360"/>
       </w:pPr>
     </w:lvl>
     <w:lvl w:ilvl="2" w:tplc="0409001B" w:tentative="1">
@@ -8567,11 +9794,11 @@
       </w:pPr>
     </w:lvl>
   </w:abstractNum>
-  <w:abstractNum w:abstractNumId="12" w15:restartNumberingAfterBreak="0">
+  <w:abstractNum w:abstractNumId="17" w15:restartNumberingAfterBreak="0">
     <w:nsid w:val="47606FE7"/>
     <w:multiLevelType w:val="hybridMultilevel"/>
-    <w:tmpl w:val="A296EB72"/>
-    <w:lvl w:ilvl="0" w:tplc="04090019">
+    <w:tmpl w:val="8DB83778"/>
+    <w:lvl w:ilvl="0" w:tplc="425C5410">
       <w:start w:val="1"/>
       <w:numFmt w:val="lowerLetter"/>
       <w:lvlText w:val="%1."/>
@@ -8580,7 +9807,7 @@
         <w:ind w:left="1080" w:hanging="360"/>
       </w:pPr>
     </w:lvl>
-    <w:lvl w:ilvl="1" w:tplc="04090019" w:tentative="1">
+    <w:lvl w:ilvl="1" w:tplc="04090019">
       <w:start w:val="1"/>
       <w:numFmt w:val="lowerLetter"/>
       <w:lvlText w:val="%2."/>
@@ -8653,7 +9880,7 @@
       </w:pPr>
     </w:lvl>
   </w:abstractNum>
-  <w:abstractNum w:abstractNumId="13" w15:restartNumberingAfterBreak="0">
+  <w:abstractNum w:abstractNumId="18" w15:restartNumberingAfterBreak="0">
     <w:nsid w:val="4E531374"/>
     <w:multiLevelType w:val="hybridMultilevel"/>
     <w:tmpl w:val="70CA4DEE"/>
@@ -8743,7 +9970,7 @@
       </w:pPr>
     </w:lvl>
   </w:abstractNum>
-  <w:abstractNum w:abstractNumId="14" w15:restartNumberingAfterBreak="0">
+  <w:abstractNum w:abstractNumId="19" w15:restartNumberingAfterBreak="0">
     <w:nsid w:val="515324BA"/>
     <w:multiLevelType w:val="hybridMultilevel"/>
     <w:tmpl w:val="62E66670"/>
@@ -8856,7 +10083,93 @@
       </w:rPr>
     </w:lvl>
   </w:abstractNum>
-  <w:abstractNum w:abstractNumId="15" w15:restartNumberingAfterBreak="0">
+  <w:abstractNum w:abstractNumId="20" w15:restartNumberingAfterBreak="0">
+    <w:nsid w:val="5BE40133"/>
+    <w:multiLevelType w:val="hybridMultilevel"/>
+    <w:tmpl w:val="86C84126"/>
+    <w:lvl w:ilvl="0" w:tplc="FFFFFFFF">
+      <w:start w:val="1"/>
+      <w:numFmt w:val="lowerRoman"/>
+      <w:lvlText w:val="%1."/>
+      <w:lvlJc w:val="right"/>
+      <w:pPr>
+        <w:ind w:left="1980" w:hanging="360"/>
+      </w:pPr>
+    </w:lvl>
+    <w:lvl w:ilvl="1" w:tplc="FFFFFFFF">
+      <w:start w:val="1"/>
+      <w:numFmt w:val="lowerLetter"/>
+      <w:lvlText w:val="%2."/>
+      <w:lvlJc w:val="left"/>
+      <w:pPr>
+        <w:ind w:left="2700" w:hanging="360"/>
+      </w:pPr>
+    </w:lvl>
+    <w:lvl w:ilvl="2" w:tplc="FFFFFFFF">
+      <w:start w:val="1"/>
+      <w:numFmt w:val="lowerRoman"/>
+      <w:lvlText w:val="%3."/>
+      <w:lvlJc w:val="right"/>
+      <w:pPr>
+        <w:ind w:left="3420" w:hanging="180"/>
+      </w:pPr>
+    </w:lvl>
+    <w:lvl w:ilvl="3" w:tplc="FFFFFFFF">
+      <w:start w:val="1"/>
+      <w:numFmt w:val="decimal"/>
+      <w:lvlText w:val="%4."/>
+      <w:lvlJc w:val="left"/>
+      <w:pPr>
+        <w:ind w:left="4140" w:hanging="360"/>
+      </w:pPr>
+    </w:lvl>
+    <w:lvl w:ilvl="4" w:tplc="FFFFFFFF" w:tentative="1">
+      <w:start w:val="1"/>
+      <w:numFmt w:val="lowerLetter"/>
+      <w:lvlText w:val="%5."/>
+      <w:lvlJc w:val="left"/>
+      <w:pPr>
+        <w:ind w:left="4860" w:hanging="360"/>
+      </w:pPr>
+    </w:lvl>
+    <w:lvl w:ilvl="5" w:tplc="FFFFFFFF" w:tentative="1">
+      <w:start w:val="1"/>
+      <w:numFmt w:val="lowerRoman"/>
+      <w:lvlText w:val="%6."/>
+      <w:lvlJc w:val="right"/>
+      <w:pPr>
+        <w:ind w:left="5580" w:hanging="180"/>
+      </w:pPr>
+    </w:lvl>
+    <w:lvl w:ilvl="6" w:tplc="FFFFFFFF" w:tentative="1">
+      <w:start w:val="1"/>
+      <w:numFmt w:val="decimal"/>
+      <w:lvlText w:val="%7."/>
+      <w:lvlJc w:val="left"/>
+      <w:pPr>
+        <w:ind w:left="6300" w:hanging="360"/>
+      </w:pPr>
+    </w:lvl>
+    <w:lvl w:ilvl="7" w:tplc="FFFFFFFF" w:tentative="1">
+      <w:start w:val="1"/>
+      <w:numFmt w:val="lowerLetter"/>
+      <w:lvlText w:val="%8."/>
+      <w:lvlJc w:val="left"/>
+      <w:pPr>
+        <w:ind w:left="7020" w:hanging="360"/>
+      </w:pPr>
+    </w:lvl>
+    <w:lvl w:ilvl="8" w:tplc="FFFFFFFF" w:tentative="1">
+      <w:start w:val="1"/>
+      <w:numFmt w:val="lowerRoman"/>
+      <w:lvlText w:val="%9."/>
+      <w:lvlJc w:val="right"/>
+      <w:pPr>
+        <w:ind w:left="7740" w:hanging="180"/>
+      </w:pPr>
+    </w:lvl>
+  </w:abstractNum>
+  <w:abstractNum w:abstractNumId="21" w15:restartNumberingAfterBreak="0">
     <w:nsid w:val="5CAB5DD4"/>
     <w:multiLevelType w:val="hybridMultilevel"/>
     <w:tmpl w:val="F7CCF430"/>
@@ -8946,7 +10259,7 @@
       </w:pPr>
     </w:lvl>
   </w:abstractNum>
-  <w:abstractNum w:abstractNumId="16" w15:restartNumberingAfterBreak="0">
+  <w:abstractNum w:abstractNumId="22" w15:restartNumberingAfterBreak="0">
     <w:nsid w:val="5D530350"/>
     <w:multiLevelType w:val="hybridMultilevel"/>
     <w:tmpl w:val="F05ECB36"/>
@@ -9032,10 +10345,10 @@
       </w:pPr>
     </w:lvl>
   </w:abstractNum>
-  <w:abstractNum w:abstractNumId="17" w15:restartNumberingAfterBreak="0">
+  <w:abstractNum w:abstractNumId="23" w15:restartNumberingAfterBreak="0">
     <w:nsid w:val="5E70327B"/>
     <w:multiLevelType w:val="hybridMultilevel"/>
-    <w:tmpl w:val="86C84126"/>
+    <w:tmpl w:val="ED0697C0"/>
     <w:lvl w:ilvl="0" w:tplc="0409001B">
       <w:start w:val="1"/>
       <w:numFmt w:val="lowerRoman"/>
@@ -9045,7 +10358,7 @@
         <w:ind w:left="1980" w:hanging="360"/>
       </w:pPr>
     </w:lvl>
-    <w:lvl w:ilvl="1" w:tplc="04090019" w:tentative="1">
+    <w:lvl w:ilvl="1" w:tplc="04090019">
       <w:start w:val="1"/>
       <w:numFmt w:val="lowerLetter"/>
       <w:lvlText w:val="%2."/>
@@ -9063,7 +10376,7 @@
         <w:ind w:left="3420" w:hanging="180"/>
       </w:pPr>
     </w:lvl>
-    <w:lvl w:ilvl="3" w:tplc="0409000F" w:tentative="1">
+    <w:lvl w:ilvl="3" w:tplc="0409000F">
       <w:start w:val="1"/>
       <w:numFmt w:val="decimal"/>
       <w:lvlText w:val="%4."/>
@@ -9118,7 +10431,7 @@
       </w:pPr>
     </w:lvl>
   </w:abstractNum>
-  <w:abstractNum w:abstractNumId="18" w15:restartNumberingAfterBreak="0">
+  <w:abstractNum w:abstractNumId="24" w15:restartNumberingAfterBreak="0">
     <w:nsid w:val="64276ADD"/>
     <w:multiLevelType w:val="hybridMultilevel"/>
     <w:tmpl w:val="C444D706"/>
@@ -9204,7 +10517,7 @@
       </w:pPr>
     </w:lvl>
   </w:abstractNum>
-  <w:abstractNum w:abstractNumId="19" w15:restartNumberingAfterBreak="0">
+  <w:abstractNum w:abstractNumId="25" w15:restartNumberingAfterBreak="0">
     <w:nsid w:val="65F22EC8"/>
     <w:multiLevelType w:val="hybridMultilevel"/>
     <w:tmpl w:val="F05ECB36"/>
@@ -9290,7 +10603,7 @@
       </w:pPr>
     </w:lvl>
   </w:abstractNum>
-  <w:abstractNum w:abstractNumId="20" w15:restartNumberingAfterBreak="0">
+  <w:abstractNum w:abstractNumId="26" w15:restartNumberingAfterBreak="0">
     <w:nsid w:val="671152BE"/>
     <w:multiLevelType w:val="hybridMultilevel"/>
     <w:tmpl w:val="F05ECB36"/>
@@ -9376,7 +10689,7 @@
       </w:pPr>
     </w:lvl>
   </w:abstractNum>
-  <w:abstractNum w:abstractNumId="21" w15:restartNumberingAfterBreak="0">
+  <w:abstractNum w:abstractNumId="27" w15:restartNumberingAfterBreak="0">
     <w:nsid w:val="6B6E32C6"/>
     <w:multiLevelType w:val="hybridMultilevel"/>
     <w:tmpl w:val="D25E0294"/>
@@ -9468,7 +10781,7 @@
       </w:pPr>
     </w:lvl>
   </w:abstractNum>
-  <w:abstractNum w:abstractNumId="22" w15:restartNumberingAfterBreak="0">
+  <w:abstractNum w:abstractNumId="28" w15:restartNumberingAfterBreak="0">
     <w:nsid w:val="6B7A7E09"/>
     <w:multiLevelType w:val="hybridMultilevel"/>
     <w:tmpl w:val="EB28045A"/>
@@ -9554,7 +10867,93 @@
       </w:pPr>
     </w:lvl>
   </w:abstractNum>
-  <w:abstractNum w:abstractNumId="23" w15:restartNumberingAfterBreak="0">
+  <w:abstractNum w:abstractNumId="29" w15:restartNumberingAfterBreak="0">
+    <w:nsid w:val="6F975083"/>
+    <w:multiLevelType w:val="hybridMultilevel"/>
+    <w:tmpl w:val="F05ECB36"/>
+    <w:lvl w:ilvl="0" w:tplc="FFFFFFFF">
+      <w:start w:val="1"/>
+      <w:numFmt w:val="lowerRoman"/>
+      <w:lvlText w:val="%1."/>
+      <w:lvlJc w:val="right"/>
+      <w:pPr>
+        <w:ind w:left="1980" w:hanging="360"/>
+      </w:pPr>
+    </w:lvl>
+    <w:lvl w:ilvl="1" w:tplc="FFFFFFFF" w:tentative="1">
+      <w:start w:val="1"/>
+      <w:numFmt w:val="lowerLetter"/>
+      <w:lvlText w:val="%2."/>
+      <w:lvlJc w:val="left"/>
+      <w:pPr>
+        <w:ind w:left="2700" w:hanging="360"/>
+      </w:pPr>
+    </w:lvl>
+    <w:lvl w:ilvl="2" w:tplc="FFFFFFFF" w:tentative="1">
+      <w:start w:val="1"/>
+      <w:numFmt w:val="lowerRoman"/>
+      <w:lvlText w:val="%3."/>
+      <w:lvlJc w:val="right"/>
+      <w:pPr>
+        <w:ind w:left="3420" w:hanging="180"/>
+      </w:pPr>
+    </w:lvl>
+    <w:lvl w:ilvl="3" w:tplc="FFFFFFFF" w:tentative="1">
+      <w:start w:val="1"/>
+      <w:numFmt w:val="decimal"/>
+      <w:lvlText w:val="%4."/>
+      <w:lvlJc w:val="left"/>
+      <w:pPr>
+        <w:ind w:left="4140" w:hanging="360"/>
+      </w:pPr>
+    </w:lvl>
+    <w:lvl w:ilvl="4" w:tplc="FFFFFFFF" w:tentative="1">
+      <w:start w:val="1"/>
+      <w:numFmt w:val="lowerLetter"/>
+      <w:lvlText w:val="%5."/>
+      <w:lvlJc w:val="left"/>
+      <w:pPr>
+        <w:ind w:left="4860" w:hanging="360"/>
+      </w:pPr>
+    </w:lvl>
+    <w:lvl w:ilvl="5" w:tplc="FFFFFFFF" w:tentative="1">
+      <w:start w:val="1"/>
+      <w:numFmt w:val="lowerRoman"/>
+      <w:lvlText w:val="%6."/>
+      <w:lvlJc w:val="right"/>
+      <w:pPr>
+        <w:ind w:left="5580" w:hanging="180"/>
+      </w:pPr>
+    </w:lvl>
+    <w:lvl w:ilvl="6" w:tplc="FFFFFFFF" w:tentative="1">
+      <w:start w:val="1"/>
+      <w:numFmt w:val="decimal"/>
+      <w:lvlText w:val="%7."/>
+      <w:lvlJc w:val="left"/>
+      <w:pPr>
+        <w:ind w:left="6300" w:hanging="360"/>
+      </w:pPr>
+    </w:lvl>
+    <w:lvl w:ilvl="7" w:tplc="FFFFFFFF" w:tentative="1">
+      <w:start w:val="1"/>
+      <w:numFmt w:val="lowerLetter"/>
+      <w:lvlText w:val="%8."/>
+      <w:lvlJc w:val="left"/>
+      <w:pPr>
+        <w:ind w:left="7020" w:hanging="360"/>
+      </w:pPr>
+    </w:lvl>
+    <w:lvl w:ilvl="8" w:tplc="FFFFFFFF" w:tentative="1">
+      <w:start w:val="1"/>
+      <w:numFmt w:val="lowerRoman"/>
+      <w:lvlText w:val="%9."/>
+      <w:lvlJc w:val="right"/>
+      <w:pPr>
+        <w:ind w:left="7740" w:hanging="180"/>
+      </w:pPr>
+    </w:lvl>
+  </w:abstractNum>
+  <w:abstractNum w:abstractNumId="30" w15:restartNumberingAfterBreak="0">
     <w:nsid w:val="78867271"/>
     <w:multiLevelType w:val="hybridMultilevel"/>
     <w:tmpl w:val="6E867540"/>
@@ -9640,7 +11039,7 @@
       </w:pPr>
     </w:lvl>
   </w:abstractNum>
-  <w:abstractNum w:abstractNumId="24" w15:restartNumberingAfterBreak="0">
+  <w:abstractNum w:abstractNumId="31" w15:restartNumberingAfterBreak="0">
     <w:nsid w:val="7C76117C"/>
     <w:multiLevelType w:val="hybridMultilevel"/>
     <w:tmpl w:val="D25E0294"/>
@@ -9732,86 +11131,107 @@
       </w:pPr>
     </w:lvl>
   </w:abstractNum>
-  <w:num w:numId="1">
+  <w:num w:numId="1" w16cid:durableId="993266659">
+    <w:abstractNumId w:val="6"/>
+  </w:num>
+  <w:num w:numId="2" w16cid:durableId="83458436">
+    <w:abstractNumId w:val="2"/>
+  </w:num>
+  <w:num w:numId="3" w16cid:durableId="580532487">
+    <w:abstractNumId w:val="15"/>
+  </w:num>
+  <w:num w:numId="4" w16cid:durableId="138234068">
+    <w:abstractNumId w:val="30"/>
+  </w:num>
+  <w:num w:numId="5" w16cid:durableId="4092309">
+    <w:abstractNumId w:val="0"/>
+  </w:num>
+  <w:num w:numId="6" w16cid:durableId="1420062792">
+    <w:abstractNumId w:val="24"/>
+  </w:num>
+  <w:num w:numId="7" w16cid:durableId="1615671276">
+    <w:abstractNumId w:val="31"/>
+  </w:num>
+  <w:num w:numId="8" w16cid:durableId="1597706818">
+    <w:abstractNumId w:val="27"/>
+  </w:num>
+  <w:num w:numId="9" w16cid:durableId="1805661683">
+    <w:abstractNumId w:val="19"/>
+  </w:num>
+  <w:num w:numId="10" w16cid:durableId="1283461315">
+    <w:abstractNumId w:val="28"/>
+  </w:num>
+  <w:num w:numId="11" w16cid:durableId="1660885296">
     <w:abstractNumId w:val="5"/>
   </w:num>
-  <w:num w:numId="2">
-    <w:abstractNumId w:val="2"/>
+  <w:num w:numId="12" w16cid:durableId="842624826">
+    <w:abstractNumId w:val="1"/>
   </w:num>
-  <w:num w:numId="3">
+  <w:num w:numId="13" w16cid:durableId="1282028834">
+    <w:abstractNumId w:val="12"/>
+  </w:num>
+  <w:num w:numId="14" w16cid:durableId="2018995574">
+    <w:abstractNumId w:val="16"/>
+  </w:num>
+  <w:num w:numId="15" w16cid:durableId="1317148035">
+    <w:abstractNumId w:val="13"/>
+  </w:num>
+  <w:num w:numId="16" w16cid:durableId="993919509">
+    <w:abstractNumId w:val="23"/>
+  </w:num>
+  <w:num w:numId="17" w16cid:durableId="1753619647">
+    <w:abstractNumId w:val="4"/>
+  </w:num>
+  <w:num w:numId="18" w16cid:durableId="2125225017">
+    <w:abstractNumId w:val="21"/>
+  </w:num>
+  <w:num w:numId="19" w16cid:durableId="1910144996">
+    <w:abstractNumId w:val="18"/>
+  </w:num>
+  <w:num w:numId="20" w16cid:durableId="446433043">
+    <w:abstractNumId w:val="17"/>
+  </w:num>
+  <w:num w:numId="21" w16cid:durableId="385489554">
+    <w:abstractNumId w:val="8"/>
+  </w:num>
+  <w:num w:numId="22" w16cid:durableId="789394866">
+    <w:abstractNumId w:val="11"/>
+  </w:num>
+  <w:num w:numId="23" w16cid:durableId="1577280794">
+    <w:abstractNumId w:val="26"/>
+  </w:num>
+  <w:num w:numId="24" w16cid:durableId="630862416">
+    <w:abstractNumId w:val="25"/>
+  </w:num>
+  <w:num w:numId="25" w16cid:durableId="1898202216">
+    <w:abstractNumId w:val="22"/>
+  </w:num>
+  <w:num w:numId="26" w16cid:durableId="747310381">
+    <w:abstractNumId w:val="20"/>
+  </w:num>
+  <w:num w:numId="27" w16cid:durableId="2139688405">
     <w:abstractNumId w:val="10"/>
   </w:num>
-  <w:num w:numId="4">
-    <w:abstractNumId w:val="23"/>
+  <w:num w:numId="28" w16cid:durableId="2063746113">
+    <w:abstractNumId w:val="29"/>
   </w:num>
-  <w:num w:numId="5">
-    <w:abstractNumId w:val="0"/>
+  <w:num w:numId="29" w16cid:durableId="2071229407">
+    <w:abstractNumId w:val="7"/>
   </w:num>
-  <w:num w:numId="6">
-    <w:abstractNumId w:val="18"/>
-  </w:num>
-  <w:num w:numId="7">
-    <w:abstractNumId w:val="24"/>
-  </w:num>
-  <w:num w:numId="8">
-    <w:abstractNumId w:val="21"/>
-  </w:num>
-  <w:num w:numId="9">
+  <w:num w:numId="30" w16cid:durableId="1556312619">
     <w:abstractNumId w:val="14"/>
   </w:num>
-  <w:num w:numId="10">
-    <w:abstractNumId w:val="22"/>
-  </w:num>
-  <w:num w:numId="11">
-    <w:abstractNumId w:val="4"/>
-  </w:num>
-  <w:num w:numId="12">
-    <w:abstractNumId w:val="1"/>
-  </w:num>
-  <w:num w:numId="13">
-    <w:abstractNumId w:val="8"/>
-  </w:num>
-  <w:num w:numId="14">
-    <w:abstractNumId w:val="11"/>
-  </w:num>
-  <w:num w:numId="15">
-    <w:abstractNumId w:val="9"/>
-  </w:num>
-  <w:num w:numId="16">
-    <w:abstractNumId w:val="17"/>
-  </w:num>
-  <w:num w:numId="17">
+  <w:num w:numId="31" w16cid:durableId="370766918">
     <w:abstractNumId w:val="3"/>
   </w:num>
-  <w:num w:numId="18">
-    <w:abstractNumId w:val="15"/>
-  </w:num>
-  <w:num w:numId="19">
-    <w:abstractNumId w:val="13"/>
-  </w:num>
-  <w:num w:numId="20">
-    <w:abstractNumId w:val="12"/>
-  </w:num>
-  <w:num w:numId="21">
-    <w:abstractNumId w:val="6"/>
-  </w:num>
-  <w:num w:numId="22">
-    <w:abstractNumId w:val="7"/>
-  </w:num>
-  <w:num w:numId="23">
-    <w:abstractNumId w:val="20"/>
-  </w:num>
-  <w:num w:numId="24">
-    <w:abstractNumId w:val="19"/>
-  </w:num>
-  <w:num w:numId="25">
-    <w:abstractNumId w:val="16"/>
+  <w:num w:numId="32" w16cid:durableId="165050871">
+    <w:abstractNumId w:val="9"/>
   </w:num>
 </w:numbering>
 </file>
 
 <file path=word/styles.xml><?xml version="1.0" encoding="utf-8"?>
-<w:styles xmlns:mc="http://schemas.openxmlformats.org/markup-compatibility/2006" xmlns:r="http://schemas.openxmlformats.org/officeDocument/2006/relationships" xmlns:w="http://schemas.openxmlformats.org/wordprocessingml/2006/main" xmlns:w14="http://schemas.microsoft.com/office/word/2010/wordml" xmlns:w15="http://schemas.microsoft.com/office/word/2012/wordml" xmlns:w16cex="http://schemas.microsoft.com/office/word/2018/wordml/cex" xmlns:w16cid="http://schemas.microsoft.com/office/word/2016/wordml/cid" xmlns:w16="http://schemas.microsoft.com/office/word/2018/wordml" xmlns:w16se="http://schemas.microsoft.com/office/word/2015/wordml/symex" mc:Ignorable="w14 w15 w16se w16cid w16 w16cex">
+<w:styles xmlns:mc="http://schemas.openxmlformats.org/markup-compatibility/2006" xmlns:r="http://schemas.openxmlformats.org/officeDocument/2006/relationships" xmlns:w="http://schemas.openxmlformats.org/wordprocessingml/2006/main" xmlns:w14="http://schemas.microsoft.com/office/word/2010/wordml" xmlns:w15="http://schemas.microsoft.com/office/word/2012/wordml" xmlns:w16cex="http://schemas.microsoft.com/office/word/2018/wordml/cex" xmlns:w16cid="http://schemas.microsoft.com/office/word/2016/wordml/cid" xmlns:w16="http://schemas.microsoft.com/office/word/2018/wordml" xmlns:w16sdtdh="http://schemas.microsoft.com/office/word/2020/wordml/sdtdatahash" xmlns:w16se="http://schemas.microsoft.com/office/word/2015/wordml/symex" mc:Ignorable="w14 w15 w16se w16cid w16 w16cex w16sdtdh">
   <w:docDefaults>
     <w:rPrDefault>
       <w:rPr>

</xml_diff>